<commit_message>
versión PDF de la documentación
</commit_message>
<xml_diff>
--- a/MobileApps - Documentación 1TP.docx
+++ b/MobileApps - Documentación 1TP.docx
@@ -18,6 +18,8 @@
           <w:lang w:val="es-CR"/>
         </w:rPr>
       </w:pPr>
+      <w:bookmarkStart w:id="0" w:name="_GoBack"/>
+      <w:bookmarkEnd w:id="0"/>
       <w:r>
         <w:rPr>
           <w:rFonts w:ascii="Arial" w:hAnsi="Arial" w:cs="Arial"/>
@@ -618,6 +620,10 @@
     <w:sdt>
       <w:sdtPr>
         <w:rPr>
+          <w:rFonts w:ascii="Arial" w:eastAsia="Arial" w:hAnsi="Arial" w:cs="Arial"/>
+          <w:color w:val="000000"/>
+          <w:sz w:val="22"/>
+          <w:szCs w:val="22"/>
           <w:lang w:val="es-ES"/>
         </w:rPr>
         <w:id w:val="1940331752"/>
@@ -628,12 +634,8 @@
       </w:sdtPr>
       <w:sdtEndPr>
         <w:rPr>
-          <w:rFonts w:ascii="Arial" w:eastAsia="Arial" w:hAnsi="Arial" w:cs="Arial"/>
           <w:b/>
           <w:bCs/>
-          <w:color w:val="000000"/>
-          <w:sz w:val="22"/>
-          <w:szCs w:val="22"/>
         </w:rPr>
       </w:sdtEndPr>
       <w:sdtContent>
@@ -1749,7 +1751,7 @@
       <w:pPr>
         <w:pStyle w:val="Ttulo1"/>
       </w:pPr>
-      <w:bookmarkStart w:id="0" w:name="_Toc383383219"/>
+      <w:bookmarkStart w:id="1" w:name="_Toc383383219"/>
       <w:r>
         <w:rPr>
           <w:b/>
@@ -1757,7 +1759,7 @@
         <w:lastRenderedPageBreak/>
         <w:t>Resumen ejecutivo</w:t>
       </w:r>
-      <w:bookmarkEnd w:id="0"/>
+      <w:bookmarkEnd w:id="1"/>
     </w:p>
     <w:p>
       <w:pPr>
@@ -1884,7 +1886,7 @@
           <w:b/>
         </w:rPr>
       </w:pPr>
-      <w:bookmarkStart w:id="1" w:name="_Toc383383220"/>
+      <w:bookmarkStart w:id="2" w:name="_Toc383383220"/>
       <w:r>
         <w:rPr>
           <w:b/>
@@ -1892,7 +1894,7 @@
         <w:lastRenderedPageBreak/>
         <w:t>Propósito</w:t>
       </w:r>
-      <w:bookmarkEnd w:id="1"/>
+      <w:bookmarkEnd w:id="2"/>
     </w:p>
     <w:p>
       <w:pPr>
@@ -1912,10 +1914,7 @@
         <w:t xml:space="preserve"> </w:t>
       </w:r>
       <w:r>
-        <w:t>en las diferentes librerías de Costa Rica, a la hora de buscar un libro en específico,</w:t>
-      </w:r>
-      <w:r>
-        <w:t xml:space="preserve"> se debe hablar con los empleados de la librería,</w:t>
+        <w:t>en las diferentes librerías de Costa Rica, a la hora de buscar un libro en específico, se debe hablar con los empleados de la librería,</w:t>
       </w:r>
       <w:r>
         <w:t xml:space="preserve"> </w:t>
@@ -1933,51 +1932,42 @@
         <w:t>páginas</w:t>
       </w:r>
       <w:r>
-        <w:t xml:space="preserve"> web de las diferentes librerías para buscar libros, no brinda una información completa acerca del l</w:t>
-      </w:r>
-      <w:r>
-        <w:t>ibro consultado y la interfaz de usuario es poco amigable e intuitiva para usar.</w:t>
-      </w:r>
-    </w:p>
-    <w:p>
-      <w:pPr>
-        <w:widowControl w:val="0"/>
-        <w:jc w:val="both"/>
-      </w:pPr>
-    </w:p>
-    <w:p>
-      <w:pPr>
-        <w:widowControl w:val="0"/>
-        <w:jc w:val="both"/>
-      </w:pPr>
-      <w:r>
-        <w:t>La aplicación mobLibrary planea brindar una ayuda a los diferentes lectores del país, permitiendo realizar consultas sobre la disponibilidad de libros en las diferentes librer</w:t>
-      </w:r>
-      <w:r>
-        <w:t xml:space="preserve">ías, así como brindar información completa a los usuarios del libro buscado. La aplicación se desarrollará para el sistema operativo Android versión </w:t>
+        <w:t xml:space="preserve"> web de las diferentes librerías para buscar libros, no brinda una información completa acerca del libro consultado y la interfaz de usuario es poco amigable e intuitiva para usar.</w:t>
+      </w:r>
+    </w:p>
+    <w:p>
+      <w:pPr>
+        <w:widowControl w:val="0"/>
+        <w:jc w:val="both"/>
+      </w:pPr>
+    </w:p>
+    <w:p>
+      <w:pPr>
+        <w:widowControl w:val="0"/>
+        <w:jc w:val="both"/>
+      </w:pPr>
+      <w:r>
+        <w:t xml:space="preserve">La aplicación mobLibrary planea brindar una ayuda a los diferentes lectores del país, permitiendo realizar consultas sobre la disponibilidad de libros en las diferentes librerías, así como brindar información completa a los usuarios del libro buscado. La aplicación se desarrollará para el sistema operativo Android versión </w:t>
       </w:r>
       <w:r>
         <w:t>4.4</w:t>
       </w:r>
       <w:r>
-        <w:t xml:space="preserve"> en adelante, la aplicación se conectará con la base de datos de las principales librerías del país, per</w:t>
-      </w:r>
-      <w:r>
-        <w:t>mitiendo acceder al catálogo de libros de las librerías mencionadas.</w:t>
+        <w:t xml:space="preserve"> en adelante, la aplicación se conectará con la base de datos de las principales librerías del país, permitiendo acceder al catálogo de libros de las librerías mencionadas.</w:t>
       </w:r>
     </w:p>
     <w:p>
       <w:pPr>
         <w:pStyle w:val="Ttulo1"/>
       </w:pPr>
-      <w:bookmarkStart w:id="2" w:name="_Toc383383221"/>
+      <w:bookmarkStart w:id="3" w:name="_Toc383383221"/>
       <w:r>
         <w:rPr>
           <w:b/>
         </w:rPr>
         <w:t>Requerimientos de la Aplicación Móvil</w:t>
       </w:r>
-      <w:bookmarkEnd w:id="2"/>
+      <w:bookmarkEnd w:id="3"/>
     </w:p>
     <w:p>
       <w:pPr>
@@ -2022,10 +2012,7 @@
       </w:r>
       <w:r>
         <w:tab/>
-        <w:t>una</w:t>
-      </w:r>
-      <w:r>
-        <w:t xml:space="preserve"> cuenta se solicitará la siguiente información:</w:t>
+        <w:t>una cuenta se solicitará la siguiente información:</w:t>
       </w:r>
     </w:p>
     <w:p>
@@ -2181,10 +2168,7 @@
         <w:jc w:val="both"/>
       </w:pPr>
       <w:r>
-        <w:t>Nombre d</w:t>
-      </w:r>
-      <w:r>
-        <w:t>el Libro</w:t>
+        <w:t>Nombre del Libro</w:t>
       </w:r>
     </w:p>
     <w:p>
@@ -2278,10 +2262,7 @@
         <w:jc w:val="both"/>
       </w:pPr>
       <w:r>
-        <w:t xml:space="preserve">Cuando el usuario de la aplicación seleccione un libro de la lista de resultados de la búsqueda, la información que contendrá el libro </w:t>
-      </w:r>
-      <w:r>
-        <w:t>seleccionado será la siguiente:</w:t>
+        <w:t>Cuando el usuario de la aplicación seleccione un libro de la lista de resultados de la búsqueda, la información que contendrá el libro seleccionado será la siguiente:</w:t>
       </w:r>
     </w:p>
     <w:p>
@@ -2486,10 +2467,7 @@
         <w:jc w:val="both"/>
       </w:pPr>
       <w:r>
-        <w:t>El usuario puede buscar por medio de la</w:t>
-      </w:r>
-      <w:r>
-        <w:t xml:space="preserve"> aplicación en GoogleMaps la librería más cercana </w:t>
+        <w:t xml:space="preserve">El usuario puede buscar por medio de la aplicación en GoogleMaps la librería más cercana </w:t>
       </w:r>
       <w:r>
         <w:tab/>
@@ -2511,13 +2489,7 @@
       </w:r>
       <w:r>
         <w:tab/>
-        <w:t xml:space="preserve">fin de que el usuario pueda acceder a la información de los libros en </w:t>
-      </w:r>
-      <w:r>
-        <w:t xml:space="preserve">la lista más </w:t>
-      </w:r>
-      <w:r>
-        <w:t>adelante</w:t>
+        <w:t>fin de que el usuario pueda acceder a la información de los libros en la lista más adelante</w:t>
       </w:r>
     </w:p>
     <w:p>
@@ -2557,10 +2529,7 @@
         <w:jc w:val="both"/>
       </w:pPr>
       <w:r>
-        <w:t>El usuario tendrá la posibilidad de r</w:t>
-      </w:r>
-      <w:r>
-        <w:t xml:space="preserve">ealizar un pedido de un libro que se encuentre en el catálogo pero no </w:t>
+        <w:t xml:space="preserve">El usuario tendrá la posibilidad de realizar un pedido de un libro que se encuentre en el catálogo pero no </w:t>
       </w:r>
       <w:r>
         <w:t>esté</w:t>
@@ -2594,14 +2563,14 @@
       <w:pPr>
         <w:pStyle w:val="Ttulo1"/>
       </w:pPr>
-      <w:bookmarkStart w:id="3" w:name="_Toc383383222"/>
+      <w:bookmarkStart w:id="4" w:name="_Toc383383222"/>
       <w:r>
         <w:rPr>
           <w:b/>
         </w:rPr>
         <w:t>Requerimientos del Backend</w:t>
       </w:r>
-      <w:bookmarkEnd w:id="3"/>
+      <w:bookmarkEnd w:id="4"/>
     </w:p>
     <w:p>
       <w:pPr>
@@ -2621,10 +2590,7 @@
         <w:jc w:val="both"/>
       </w:pPr>
       <w:r>
-        <w:t xml:space="preserve">El backend </w:t>
-      </w:r>
-      <w:r>
-        <w:t>permitirá al administrador el registro de una nueva empresa de librerías interesada en brindar a sus clientes las facilidades que la aplicación móvil presenta.</w:t>
+        <w:t>El backend permitirá al administrador el registro de una nueva empresa de librerías interesada en brindar a sus clientes las facilidades que la aplicación móvil presenta.</w:t>
       </w:r>
     </w:p>
     <w:p>
@@ -2654,10 +2620,7 @@
         <w:jc w:val="both"/>
       </w:pPr>
       <w:r>
-        <w:t>El backend ofrecerá a los usuarios la posibilidad de crear nuevos puntos de v</w:t>
-      </w:r>
-      <w:r>
-        <w:t>enta asignados a la librería de la que son usuarios.</w:t>
+        <w:t>El backend ofrecerá a los usuarios la posibilidad de crear nuevos puntos de venta asignados a la librería de la que son usuarios.</w:t>
       </w:r>
     </w:p>
     <w:p>
@@ -2687,10 +2650,7 @@
         <w:jc w:val="both"/>
       </w:pPr>
       <w:r>
-        <w:t>En caso de que ya exista el libro en la bas</w:t>
-      </w:r>
-      <w:r>
-        <w:t>e de datos el usuario podrá enlazar un libro a su catálogo en línea.</w:t>
+        <w:t>En caso de que ya exista el libro en la base de datos el usuario podrá enlazar un libro a su catálogo en línea.</w:t>
       </w:r>
     </w:p>
     <w:p>
@@ -2728,7 +2688,7 @@
       <w:pPr>
         <w:pStyle w:val="Ttulo1"/>
       </w:pPr>
-      <w:bookmarkStart w:id="4" w:name="_Toc383383223"/>
+      <w:bookmarkStart w:id="5" w:name="_Toc383383223"/>
       <w:r>
         <w:rPr>
           <w:b/>
@@ -2736,7 +2696,7 @@
         <w:lastRenderedPageBreak/>
         <w:t>Funcionalidades</w:t>
       </w:r>
-      <w:bookmarkEnd w:id="4"/>
+      <w:bookmarkEnd w:id="5"/>
     </w:p>
     <w:p>
       <w:pPr>
@@ -2756,10 +2716,7 @@
         <w:jc w:val="both"/>
       </w:pPr>
       <w:r>
-        <w:t>Autenticación de Usuarios: La aplicaci</w:t>
-      </w:r>
-      <w:r>
-        <w:t>ón permitirá la identificación de los usuarios</w:t>
+        <w:t>Autenticación de Usuarios: La aplicación permitirá la identificación de los usuarios</w:t>
       </w:r>
     </w:p>
     <w:p>
@@ -2795,10 +2752,7 @@
         <w:t>Buscar Libros:</w:t>
       </w:r>
       <w:r>
-        <w:t xml:space="preserve"> El usuario elegirá un catálogo de las diferentes librerías para consultar la disponibilidad de un</w:t>
-      </w:r>
-      <w:r>
-        <w:t xml:space="preserve"> libro.</w:t>
+        <w:t xml:space="preserve"> El usuario elegirá un catálogo de las diferentes librerías para consultar la disponibilidad de un libro.</w:t>
       </w:r>
     </w:p>
     <w:p>
@@ -2846,10 +2800,7 @@
         <w:t>Comentar Libro:</w:t>
       </w:r>
       <w:r>
-        <w:t xml:space="preserve"> el usuario podrá seleccionar un libro de la lista de resultados</w:t>
-      </w:r>
-      <w:r>
-        <w:t xml:space="preserve"> de búsqueda o de la lista “next to read” y comentar acerca del libro</w:t>
+        <w:t xml:space="preserve"> el usuario podrá seleccionar un libro de la lista de resultados de búsqueda o de la lista “next to read” y comentar acerca del libro</w:t>
       </w:r>
     </w:p>
     <w:p>
@@ -2888,13 +2839,7 @@
         <w:rPr>
           <w:i/>
         </w:rPr>
-        <w:t>Public</w:t>
-      </w:r>
-      <w:r>
-        <w:rPr>
-          <w:i/>
-        </w:rPr>
-        <w:t>ar en Facebook:</w:t>
+        <w:t>Publicar en Facebook:</w:t>
       </w:r>
       <w:r>
         <w:t xml:space="preserve"> El caso de que el usuario lo desee, podrá publicar los comentarios y calificación en el perfil de Facebook</w:t>
@@ -2945,13 +2890,7 @@
         <w:rPr>
           <w:i/>
         </w:rPr>
-        <w:t xml:space="preserve">Agregar a la </w:t>
-      </w:r>
-      <w:r>
-        <w:rPr>
-          <w:i/>
-        </w:rPr>
-        <w:t>lista “Next to read”:</w:t>
+        <w:t>Agregar a la lista “Next to read”:</w:t>
       </w:r>
       <w:r>
         <w:t xml:space="preserve"> Cada usuario dispondrá de una lista donde podrá agregar los libros consultados, que espera leer más adelante.</w:t>
@@ -2975,10 +2914,7 @@
         <w:t>Recomendaciones:</w:t>
       </w:r>
       <w:r>
-        <w:t xml:space="preserve"> La aplicación recomendara libros según los gustos literarios del usuario y las calificaciones más altas rea</w:t>
-      </w:r>
-      <w:r>
-        <w:t>lizados a los diferentes libros.</w:t>
+        <w:t xml:space="preserve"> La aplicación recomendara libros según los gustos literarios del usuario y las calificaciones más altas realizados a los diferentes libros.</w:t>
       </w:r>
     </w:p>
     <w:p>
@@ -3020,34 +2956,25 @@
         <w:t>Solicitar traslado:</w:t>
       </w:r>
       <w:r>
-        <w:t xml:space="preserve"> El usuario podrá pedir un traslado de un libro de una s</w:t>
-      </w:r>
-      <w:r>
-        <w:t>ucursal a otra sucursal.</w:t>
+        <w:t xml:space="preserve"> El usuario podrá pedir un traslado de un libro de una sucursal a otra sucursal.</w:t>
       </w:r>
     </w:p>
     <w:p>
       <w:pPr>
         <w:pStyle w:val="Ttulo1"/>
       </w:pPr>
-      <w:bookmarkStart w:id="5" w:name="_Toc383383224"/>
+      <w:bookmarkStart w:id="6" w:name="_Toc383383224"/>
       <w:r>
         <w:rPr>
           <w:b/>
         </w:rPr>
-        <w:t>D</w:t>
-      </w:r>
+        <w:t>Descripción de diseño de alto nivel</w:t>
+      </w:r>
+      <w:bookmarkEnd w:id="6"/>
       <w:r>
         <w:rPr>
           <w:b/>
         </w:rPr>
-        <w:t>escripción de diseño de alto nivel</w:t>
-      </w:r>
-      <w:bookmarkEnd w:id="5"/>
-      <w:r>
-        <w:rPr>
-          <w:b/>
-        </w:rPr>
         <w:tab/>
       </w:r>
     </w:p>
@@ -3055,11 +2982,11 @@
       <w:pPr>
         <w:pStyle w:val="Ttulo2"/>
       </w:pPr>
-      <w:bookmarkStart w:id="6" w:name="_Toc383383225"/>
+      <w:bookmarkStart w:id="7" w:name="_Toc383383225"/>
       <w:r>
         <w:t>Diagrama de Componentes</w:t>
       </w:r>
-      <w:bookmarkEnd w:id="6"/>
+      <w:bookmarkEnd w:id="7"/>
     </w:p>
     <w:p>
       <w:pPr>
@@ -3150,10 +3077,7 @@
         <w:jc w:val="both"/>
       </w:pPr>
       <w:r>
-        <w:t>Componente de Librería: En este componente se manejan las instancias relativas a las librerías, sus puntos de venta, y los libros que venden. En este componente se encuentran las funcionalidades para gestionar estas entidades, además se conecta con el Cone</w:t>
-      </w:r>
-      <w:r>
-        <w:t>ctor de Base de Datos para mantener almacenada la información generada y con el componente de Mapas para mostrar la ubicación de las tiendas.</w:t>
+        <w:t>Componente de Librería: En este componente se manejan las instancias relativas a las librerías, sus puntos de venta, y los libros que venden. En este componente se encuentran las funcionalidades para gestionar estas entidades, además se conecta con el Conector de Base de Datos para mantener almacenada la información generada y con el componente de Mapas para mostrar la ubicación de las tiendas.</w:t>
       </w:r>
     </w:p>
     <w:p>
@@ -3174,13 +3098,7 @@
         <w:jc w:val="both"/>
       </w:pPr>
       <w:r>
-        <w:t>Componente de Usuarios: En este componente se administran las cuentas de usuario, los pedidos y traslados solicit</w:t>
-      </w:r>
-      <w:r>
-        <w:t>ados por los usuarios. El componente se conecta con el componente de librería para gestionar la lista de libros de los usuarios, con el componente de facebook para la autenticación de los usuarios y poder compartir contenido en la red social. Además tambié</w:t>
-      </w:r>
-      <w:r>
-        <w:t xml:space="preserve">n hay conexión con el componente de base de datos para mantener el almacén de datos. </w:t>
+        <w:t xml:space="preserve">Componente de Usuarios: En este componente se administran las cuentas de usuario, los pedidos y traslados solicitados por los usuarios. El componente se conecta con el componente de librería para gestionar la lista de libros de los usuarios, con el componente de facebook para la autenticación de los usuarios y poder compartir contenido en la red social. Además también hay conexión con el componente de base de datos para mantener el almacén de datos. </w:t>
       </w:r>
     </w:p>
     <w:p>
@@ -3201,10 +3119,7 @@
         <w:jc w:val="both"/>
       </w:pPr>
       <w:r>
-        <w:t>Componente conector con Base de Datos: Este es el componente general de redundancia de información y permite el acceso a los demás componentes sin que estos tengan conoc</w:t>
-      </w:r>
-      <w:r>
-        <w:t>imiento de la implementación de la base de datos permitiendo cambiar el DBMS sin causar cambios significativos en el resto de la aplicación.</w:t>
+        <w:t>Componente conector con Base de Datos: Este es el componente general de redundancia de información y permite el acceso a los demás componentes sin que estos tengan conocimiento de la implementación de la base de datos permitiendo cambiar el DBMS sin causar cambios significativos en el resto de la aplicación.</w:t>
       </w:r>
     </w:p>
     <w:p>
@@ -3225,10 +3140,7 @@
         <w:jc w:val="both"/>
       </w:pPr>
       <w:r>
-        <w:t xml:space="preserve">Componente conector con Mapas: Es el componente encargado de implementar la API de Google Maps para permitir a la </w:t>
-      </w:r>
-      <w:r>
-        <w:t>aplicación mostrar la ubicación de los puntos de venta.</w:t>
+        <w:t>Componente conector con Mapas: Es el componente encargado de implementar la API de Google Maps para permitir a la aplicación mostrar la ubicación de los puntos de venta.</w:t>
       </w:r>
     </w:p>
     <w:p>
@@ -3256,11 +3168,11 @@
       <w:pPr>
         <w:pStyle w:val="Ttulo2"/>
       </w:pPr>
-      <w:bookmarkStart w:id="7" w:name="_Toc383383226"/>
+      <w:bookmarkStart w:id="8" w:name="_Toc383383226"/>
       <w:r>
         <w:t>Diagrama de Capas de la Aplicación</w:t>
       </w:r>
-      <w:bookmarkEnd w:id="7"/>
+      <w:bookmarkEnd w:id="8"/>
     </w:p>
     <w:p>
       <w:pPr>
@@ -3275,10 +3187,7 @@
         <w:t xml:space="preserve"> </w:t>
       </w:r>
       <w:r>
-        <w:t xml:space="preserve">a consultar </w:t>
-      </w:r>
-      <w:r>
-        <w:t>o almacenar la información.</w:t>
+        <w:t>a consultar o almacenar la información.</w:t>
       </w:r>
     </w:p>
     <w:p>
@@ -3386,7 +3295,7 @@
       <w:pPr>
         <w:pStyle w:val="Ttulo1"/>
       </w:pPr>
-      <w:bookmarkStart w:id="8" w:name="_Toc383383227"/>
+      <w:bookmarkStart w:id="9" w:name="_Toc383383227"/>
       <w:r>
         <w:rPr>
           <w:b/>
@@ -3394,7 +3303,7 @@
         <w:lastRenderedPageBreak/>
         <w:t>Descripción detallada</w:t>
       </w:r>
-      <w:bookmarkEnd w:id="8"/>
+      <w:bookmarkEnd w:id="9"/>
     </w:p>
     <w:p>
       <w:pPr>
@@ -3406,11 +3315,11 @@
       <w:pPr>
         <w:pStyle w:val="Ttulo2"/>
       </w:pPr>
-      <w:bookmarkStart w:id="9" w:name="_Toc383383228"/>
+      <w:bookmarkStart w:id="10" w:name="_Toc383383228"/>
       <w:r>
         <w:t>Modelo de Dominio</w:t>
       </w:r>
-      <w:bookmarkEnd w:id="9"/>
+      <w:bookmarkEnd w:id="10"/>
     </w:p>
     <w:p>
       <w:pPr>
@@ -3517,7 +3426,7 @@
       <w:pPr>
         <w:pStyle w:val="Ttulo2"/>
       </w:pPr>
-      <w:bookmarkStart w:id="10" w:name="_Toc383383229"/>
+      <w:bookmarkStart w:id="11" w:name="_Toc383383229"/>
       <w:r>
         <w:lastRenderedPageBreak/>
         <w:t>Diagrama de Clase</w:t>
@@ -3525,7 +3434,7 @@
       <w:r>
         <w:t>s</w:t>
       </w:r>
-      <w:bookmarkEnd w:id="10"/>
+      <w:bookmarkEnd w:id="11"/>
     </w:p>
     <w:p>
       <w:pPr>
@@ -3556,10 +3465,7 @@
         <w:t>general, la clase “Usuario” es la encargada</w:t>
       </w:r>
       <w:r>
-        <w:t xml:space="preserve"> de realizar la mayoría de operaciones</w:t>
-      </w:r>
-      <w:r>
-        <w:t xml:space="preserve"> de la aplicación,</w:t>
+        <w:t xml:space="preserve"> de realizar la mayoría de operaciones de la aplicación,</w:t>
       </w:r>
       <w:r>
         <w:t xml:space="preserve"> l</w:t>
@@ -3650,12 +3556,12 @@
       <w:pPr>
         <w:pStyle w:val="Ttulo2"/>
       </w:pPr>
-      <w:bookmarkStart w:id="11" w:name="_Toc383383230"/>
+      <w:bookmarkStart w:id="12" w:name="_Toc383383230"/>
       <w:r>
         <w:lastRenderedPageBreak/>
         <w:t>Diagrama de Base de Datos</w:t>
       </w:r>
-      <w:bookmarkEnd w:id="11"/>
+      <w:bookmarkEnd w:id="12"/>
     </w:p>
     <w:p>
       <w:pPr>
@@ -3741,7 +3647,7 @@
           <w:b/>
         </w:rPr>
       </w:pPr>
-      <w:bookmarkStart w:id="12" w:name="_Toc383383231"/>
+      <w:bookmarkStart w:id="13" w:name="_Toc383383231"/>
       <w:r>
         <w:rPr>
           <w:b/>
@@ -3749,7 +3655,7 @@
         <w:lastRenderedPageBreak/>
         <w:t>Problemas de diseño</w:t>
       </w:r>
-      <w:bookmarkEnd w:id="12"/>
+      <w:bookmarkEnd w:id="13"/>
     </w:p>
     <w:p>
       <w:pPr>
@@ -3769,10 +3675,7 @@
         <w:jc w:val="both"/>
       </w:pPr>
       <w:r>
-        <w:t>Rich client/thin client: La aplicación será un rich clie</w:t>
-      </w:r>
-      <w:r>
-        <w:t>nt ya que mantendrá la lógica de negocio y la información para conectarse a</w:t>
+        <w:t>Rich client/thin client: La aplicación será un rich client ya que mantendrá la lógica de negocio y la información para conectarse a</w:t>
       </w:r>
       <w:r>
         <w:t xml:space="preserve"> </w:t>
@@ -3799,10 +3702,7 @@
         <w:jc w:val="both"/>
       </w:pPr>
       <w:r>
-        <w:t>Dispositivos a Soportar: Se dará soporte a tablets y smartphones con sist</w:t>
-      </w:r>
-      <w:r>
-        <w:t xml:space="preserve">ema operativo </w:t>
+        <w:t xml:space="preserve">Dispositivos a Soportar: Se dará soporte a tablets y smartphones con sistema operativo </w:t>
       </w:r>
       <w:r>
         <w:t>Android</w:t>
@@ -3842,14 +3742,14 @@
       <w:pPr>
         <w:pStyle w:val="Ttulo1"/>
       </w:pPr>
-      <w:bookmarkStart w:id="13" w:name="_Toc383383232"/>
+      <w:bookmarkStart w:id="14" w:name="_Toc383383232"/>
       <w:r>
         <w:rPr>
           <w:b/>
         </w:rPr>
         <w:t>Interacción con sistemas externos</w:t>
       </w:r>
-      <w:bookmarkEnd w:id="13"/>
+      <w:bookmarkEnd w:id="14"/>
     </w:p>
     <w:p>
       <w:r>
@@ -3868,10 +3768,7 @@
         <w:t xml:space="preserve">detallada </w:t>
       </w:r>
       <w:r>
-        <w:t>d</w:t>
-      </w:r>
-      <w:r>
-        <w:t>e las APIs de Facebook y Google Maps</w:t>
+        <w:t>de las APIs de Facebook y Google Maps</w:t>
       </w:r>
       <w:r>
         <w:t xml:space="preserve"> se podrá visitar los siguientes enlaces:</w:t>
@@ -3916,23 +3813,20 @@
       </w:pPr>
     </w:p>
     <w:p>
-      <w:bookmarkStart w:id="14" w:name="h.vgp1kyg533m4" w:colFirst="0" w:colLast="0"/>
-      <w:bookmarkEnd w:id="14"/>
+      <w:bookmarkStart w:id="15" w:name="h.vgp1kyg533m4" w:colFirst="0" w:colLast="0"/>
+      <w:bookmarkEnd w:id="15"/>
       <w:r>
         <w:t>API de Google Maps para Android: biblioteca externa</w:t>
       </w:r>
     </w:p>
-    <w:bookmarkStart w:id="15" w:name="h.v3s3bflppju5" w:colFirst="0" w:colLast="0"/>
-    <w:bookmarkEnd w:id="15"/>
+    <w:bookmarkStart w:id="16" w:name="h.v3s3bflppju5" w:colFirst="0" w:colLast="0"/>
+    <w:bookmarkEnd w:id="16"/>
     <w:p>
       <w:r>
         <w:fldChar w:fldCharType="begin"/>
       </w:r>
       <w:r>
-        <w:instrText xml:space="preserve"> HYPERLINK "https://develo</w:instrText>
-      </w:r>
-      <w:r>
-        <w:instrText xml:space="preserve">pers.google.com/maps/documentation/android/?hl=es" \h </w:instrText>
+        <w:instrText xml:space="preserve"> HYPERLINK "https://developers.google.com/maps/documentation/android/?hl=es" \h </w:instrText>
       </w:r>
       <w:r>
         <w:fldChar w:fldCharType="separate"/>
@@ -3973,21 +3867,15 @@
       <w:pPr>
         <w:pStyle w:val="Ttulo1"/>
       </w:pPr>
-      <w:bookmarkStart w:id="16" w:name="_Toc383383233"/>
+      <w:bookmarkStart w:id="17" w:name="_Toc383383233"/>
       <w:r>
         <w:rPr>
           <w:b/>
         </w:rPr>
         <w:lastRenderedPageBreak/>
-        <w:t>M</w:t>
-      </w:r>
-      <w:r>
-        <w:rPr>
-          <w:b/>
-        </w:rPr>
-        <w:t>anual de usuario</w:t>
-      </w:r>
-      <w:bookmarkEnd w:id="16"/>
+        <w:t>Manual de usuario</w:t>
+      </w:r>
+      <w:bookmarkEnd w:id="17"/>
     </w:p>
     <w:p>
       <w:pPr>
@@ -4007,10 +3895,7 @@
         <w:t xml:space="preserve"> </w:t>
       </w:r>
       <w:r>
-        <w:t>El usuario podrá entrar a su cuenta personal de la librería si se encuentra registrado en la ba</w:t>
-      </w:r>
-      <w:r>
-        <w:t>se de datos del sistema.</w:t>
+        <w:t>El usuario podrá entrar a su cuenta personal de la librería si se encuentra registrado en la base de datos del sistema.</w:t>
       </w:r>
     </w:p>
     <w:p>
@@ -4154,10 +4039,7 @@
         <w:t>menú</w:t>
       </w:r>
       <w:r>
-        <w:t>, en el cual puede elegir</w:t>
-      </w:r>
-      <w:r>
-        <w:t xml:space="preserve"> entre diferentes opciones.</w:t>
+        <w:t>, en el cual puede elegir entre diferentes opciones.</w:t>
       </w:r>
     </w:p>
     <w:p>
@@ -4230,10 +4112,7 @@
         <w:jc w:val="both"/>
       </w:pPr>
       <w:r>
-        <w:t>En caso que el usuario seleccione la opción de buscar, se le mostrará una pantalla en la cual puede elegir la librería en la que desee buscar el libro, en caso de encontrarse coincidencias se le mostrará una lista con todas las coincidencias, en caso de ha</w:t>
-      </w:r>
-      <w:r>
-        <w:t>ber más</w:t>
+        <w:t>En caso que el usuario seleccione la opción de buscar, se le mostrará una pantalla en la cual puede elegir la librería en la que desee buscar el libro, en caso de encontrarse coincidencias se le mostrará una lista con todas las coincidencias, en caso de haber más</w:t>
       </w:r>
       <w:r>
         <w:t xml:space="preserve"> </w:t>
@@ -4329,10 +4208,7 @@
         <w:jc w:val="both"/>
       </w:pPr>
       <w:r>
-        <w:t>Información del libro: Si el usuario selecciona uno de los resultados de la búsqueda se le mostrará la información del libro seleccionado, su calificación general y comentarios que el libro ha recibido de otros usuarios de la aplicació</w:t>
-      </w:r>
-      <w:r>
-        <w:t>n.</w:t>
+        <w:t>Información del libro: Si el usuario selecciona uno de los resultados de la búsqueda se le mostrará la información del libro seleccionado, su calificación general y comentarios que el libro ha recibido de otros usuarios de la aplicación.</w:t>
       </w:r>
     </w:p>
     <w:p>
@@ -4399,10 +4275,7 @@
         <w:jc w:val="both"/>
       </w:pPr>
       <w:r>
-        <w:t>Además de la información del libro que se ha seleccionado, el usuario puede seleccionar entre las múltiples opciones que el sistema le ofrece, entre las cuales se encuentra: Calificar el libro, comentar el libro, agregar a la lista Next to Read, real</w:t>
-      </w:r>
-      <w:r>
-        <w:t>izar un pedido o un traslado</w:t>
+        <w:t>Además de la información del libro que se ha seleccionado, el usuario puede seleccionar entre las múltiples opciones que el sistema le ofrece, entre las cuales se encuentra: Calificar el libro, comentar el libro, agregar a la lista Next to Read, realizar un pedido o un traslado</w:t>
       </w:r>
     </w:p>
     <w:p>
@@ -4505,10 +4378,7 @@
         <w:t>tendrá</w:t>
       </w:r>
       <w:r>
-        <w:t xml:space="preserve"> la posibilidad de publicar s</w:t>
-      </w:r>
-      <w:r>
-        <w:t>u comentario en su cuenta de Facebook.</w:t>
+        <w:t xml:space="preserve"> la posibilidad de publicar su comentario en su cuenta de Facebook.</w:t>
       </w:r>
     </w:p>
     <w:p>
@@ -4522,7 +4392,6 @@
         <w:widowControl w:val="0"/>
         <w:jc w:val="center"/>
       </w:pPr>
-      <w:bookmarkStart w:id="17" w:name="_GoBack"/>
       <w:r>
         <w:rPr>
           <w:noProof/>
@@ -4563,7 +4432,6 @@
           </wp:inline>
         </w:drawing>
       </w:r>
-      <w:bookmarkEnd w:id="17"/>
     </w:p>
     <w:p>
       <w:pPr>
@@ -8075,7 +7943,7 @@
 </file>
 
 <file path=customXml/itemProps1.xml><?xml version="1.0" encoding="utf-8"?>
-<ds:datastoreItem xmlns:ds="http://schemas.openxmlformats.org/officeDocument/2006/customXml" ds:itemID="{14EFFA63-9156-422D-A40A-6B50E1F09F12}">
+<ds:datastoreItem xmlns:ds="http://schemas.openxmlformats.org/officeDocument/2006/customXml" ds:itemID="{6B861C9D-7D50-4489-9AA3-E8F2BCECBD33}">
   <ds:schemaRefs>
     <ds:schemaRef ds:uri="http://schemas.openxmlformats.org/officeDocument/2006/bibliography"/>
   </ds:schemaRefs>

</xml_diff>

<commit_message>
Tercer avance del backend
avance del backend y actualización de la documentación.
</commit_message>
<xml_diff>
--- a/MobileApps - Documentación 1TP.docx
+++ b/MobileApps - Documentación 1TP.docx
@@ -18,8 +18,6 @@
           <w:lang w:val="es-CR"/>
         </w:rPr>
       </w:pPr>
-      <w:bookmarkStart w:id="0" w:name="_GoBack"/>
-      <w:bookmarkEnd w:id="0"/>
       <w:r>
         <w:rPr>
           <w:rFonts w:ascii="Arial" w:hAnsi="Arial" w:cs="Arial"/>
@@ -671,7 +669,7 @@
           <w:r>
             <w:fldChar w:fldCharType="separate"/>
           </w:r>
-          <w:hyperlink w:anchor="_Toc383383219" w:history="1">
+          <w:hyperlink w:anchor="_Toc384589620" w:history="1">
             <w:r>
               <w:rPr>
                 <w:rStyle w:val="Hipervnculo"/>
@@ -699,7 +697,7 @@
                 <w:noProof/>
                 <w:webHidden/>
               </w:rPr>
-              <w:instrText xml:space="preserve"> PAGEREF _Toc383383219 \h </w:instrText>
+              <w:instrText xml:space="preserve"> PAGEREF _Toc384589620 \h </w:instrText>
             </w:r>
             <w:r>
               <w:rPr>
@@ -742,7 +740,7 @@
               <w:color w:val="auto"/>
             </w:rPr>
           </w:pPr>
-          <w:hyperlink w:anchor="_Toc383383220" w:history="1">
+          <w:hyperlink w:anchor="_Toc384589621" w:history="1">
             <w:r>
               <w:rPr>
                 <w:rStyle w:val="Hipervnculo"/>
@@ -770,7 +768,7 @@
                 <w:noProof/>
                 <w:webHidden/>
               </w:rPr>
-              <w:instrText xml:space="preserve"> PAGEREF _Toc383383220 \h </w:instrText>
+              <w:instrText xml:space="preserve"> PAGEREF _Toc384589621 \h </w:instrText>
             </w:r>
             <w:r>
               <w:rPr>
@@ -813,7 +811,7 @@
               <w:color w:val="auto"/>
             </w:rPr>
           </w:pPr>
-          <w:hyperlink w:anchor="_Toc383383221" w:history="1">
+          <w:hyperlink w:anchor="_Toc384589622" w:history="1">
             <w:r>
               <w:rPr>
                 <w:rStyle w:val="Hipervnculo"/>
@@ -841,7 +839,7 @@
                 <w:noProof/>
                 <w:webHidden/>
               </w:rPr>
-              <w:instrText xml:space="preserve"> PAGEREF _Toc383383221 \h </w:instrText>
+              <w:instrText xml:space="preserve"> PAGEREF _Toc384589622 \h </w:instrText>
             </w:r>
             <w:r>
               <w:rPr>
@@ -884,7 +882,7 @@
               <w:color w:val="auto"/>
             </w:rPr>
           </w:pPr>
-          <w:hyperlink w:anchor="_Toc383383222" w:history="1">
+          <w:hyperlink w:anchor="_Toc384589623" w:history="1">
             <w:r>
               <w:rPr>
                 <w:rStyle w:val="Hipervnculo"/>
@@ -912,7 +910,7 @@
                 <w:noProof/>
                 <w:webHidden/>
               </w:rPr>
-              <w:instrText xml:space="preserve"> PAGEREF _Toc383383222 \h </w:instrText>
+              <w:instrText xml:space="preserve"> PAGEREF _Toc384589623 \h </w:instrText>
             </w:r>
             <w:r>
               <w:rPr>
@@ -955,7 +953,7 @@
               <w:color w:val="auto"/>
             </w:rPr>
           </w:pPr>
-          <w:hyperlink w:anchor="_Toc383383223" w:history="1">
+          <w:hyperlink w:anchor="_Toc384589624" w:history="1">
             <w:r>
               <w:rPr>
                 <w:rStyle w:val="Hipervnculo"/>
@@ -983,7 +981,7 @@
                 <w:noProof/>
                 <w:webHidden/>
               </w:rPr>
-              <w:instrText xml:space="preserve"> PAGEREF _Toc383383223 \h </w:instrText>
+              <w:instrText xml:space="preserve"> PAGEREF _Toc384589624 \h </w:instrText>
             </w:r>
             <w:r>
               <w:rPr>
@@ -1026,7 +1024,7 @@
               <w:color w:val="auto"/>
             </w:rPr>
           </w:pPr>
-          <w:hyperlink w:anchor="_Toc383383224" w:history="1">
+          <w:hyperlink w:anchor="_Toc384589625" w:history="1">
             <w:r>
               <w:rPr>
                 <w:rStyle w:val="Hipervnculo"/>
@@ -1054,7 +1052,7 @@
                 <w:noProof/>
                 <w:webHidden/>
               </w:rPr>
-              <w:instrText xml:space="preserve"> PAGEREF _Toc383383224 \h </w:instrText>
+              <w:instrText xml:space="preserve"> PAGEREF _Toc384589625 \h </w:instrText>
             </w:r>
             <w:r>
               <w:rPr>
@@ -1097,7 +1095,7 @@
               <w:color w:val="auto"/>
             </w:rPr>
           </w:pPr>
-          <w:hyperlink w:anchor="_Toc383383225" w:history="1">
+          <w:hyperlink w:anchor="_Toc384589626" w:history="1">
             <w:r>
               <w:rPr>
                 <w:rStyle w:val="Hipervnculo"/>
@@ -1124,7 +1122,7 @@
                 <w:noProof/>
                 <w:webHidden/>
               </w:rPr>
-              <w:instrText xml:space="preserve"> PAGEREF _Toc383383225 \h </w:instrText>
+              <w:instrText xml:space="preserve"> PAGEREF _Toc384589626 \h </w:instrText>
             </w:r>
             <w:r>
               <w:rPr>
@@ -1167,7 +1165,7 @@
               <w:color w:val="auto"/>
             </w:rPr>
           </w:pPr>
-          <w:hyperlink w:anchor="_Toc383383226" w:history="1">
+          <w:hyperlink w:anchor="_Toc384589627" w:history="1">
             <w:r>
               <w:rPr>
                 <w:rStyle w:val="Hipervnculo"/>
@@ -1194,7 +1192,7 @@
                 <w:noProof/>
                 <w:webHidden/>
               </w:rPr>
-              <w:instrText xml:space="preserve"> PAGEREF _Toc383383226 \h </w:instrText>
+              <w:instrText xml:space="preserve"> PAGEREF _Toc384589627 \h </w:instrText>
             </w:r>
             <w:r>
               <w:rPr>
@@ -1237,7 +1235,7 @@
               <w:color w:val="auto"/>
             </w:rPr>
           </w:pPr>
-          <w:hyperlink w:anchor="_Toc383383227" w:history="1">
+          <w:hyperlink w:anchor="_Toc384589628" w:history="1">
             <w:r>
               <w:rPr>
                 <w:rStyle w:val="Hipervnculo"/>
@@ -1265,7 +1263,7 @@
                 <w:noProof/>
                 <w:webHidden/>
               </w:rPr>
-              <w:instrText xml:space="preserve"> PAGEREF _Toc383383227 \h </w:instrText>
+              <w:instrText xml:space="preserve"> PAGEREF _Toc384589628 \h </w:instrText>
             </w:r>
             <w:r>
               <w:rPr>
@@ -1308,7 +1306,7 @@
               <w:color w:val="auto"/>
             </w:rPr>
           </w:pPr>
-          <w:hyperlink w:anchor="_Toc383383228" w:history="1">
+          <w:hyperlink w:anchor="_Toc384589629" w:history="1">
             <w:r>
               <w:rPr>
                 <w:rStyle w:val="Hipervnculo"/>
@@ -1335,7 +1333,7 @@
                 <w:noProof/>
                 <w:webHidden/>
               </w:rPr>
-              <w:instrText xml:space="preserve"> PAGEREF _Toc383383228 \h </w:instrText>
+              <w:instrText xml:space="preserve"> PAGEREF _Toc384589629 \h </w:instrText>
             </w:r>
             <w:r>
               <w:rPr>
@@ -1378,7 +1376,7 @@
               <w:color w:val="auto"/>
             </w:rPr>
           </w:pPr>
-          <w:hyperlink w:anchor="_Toc383383229" w:history="1">
+          <w:hyperlink w:anchor="_Toc384589630" w:history="1">
             <w:r>
               <w:rPr>
                 <w:rStyle w:val="Hipervnculo"/>
@@ -1405,7 +1403,7 @@
                 <w:noProof/>
                 <w:webHidden/>
               </w:rPr>
-              <w:instrText xml:space="preserve"> PAGEREF _Toc383383229 \h </w:instrText>
+              <w:instrText xml:space="preserve"> PAGEREF _Toc384589630 \h </w:instrText>
             </w:r>
             <w:r>
               <w:rPr>
@@ -1448,7 +1446,7 @@
               <w:color w:val="auto"/>
             </w:rPr>
           </w:pPr>
-          <w:hyperlink w:anchor="_Toc383383230" w:history="1">
+          <w:hyperlink w:anchor="_Toc384589631" w:history="1">
             <w:r>
               <w:rPr>
                 <w:rStyle w:val="Hipervnculo"/>
@@ -1475,7 +1473,7 @@
                 <w:noProof/>
                 <w:webHidden/>
               </w:rPr>
-              <w:instrText xml:space="preserve"> PAGEREF _Toc383383230 \h </w:instrText>
+              <w:instrText xml:space="preserve"> PAGEREF _Toc384589631 \h </w:instrText>
             </w:r>
             <w:r>
               <w:rPr>
@@ -1518,7 +1516,7 @@
               <w:color w:val="auto"/>
             </w:rPr>
           </w:pPr>
-          <w:hyperlink w:anchor="_Toc383383231" w:history="1">
+          <w:hyperlink w:anchor="_Toc384589632" w:history="1">
             <w:r>
               <w:rPr>
                 <w:rStyle w:val="Hipervnculo"/>
@@ -1546,7 +1544,7 @@
                 <w:noProof/>
                 <w:webHidden/>
               </w:rPr>
-              <w:instrText xml:space="preserve"> PAGEREF _Toc383383231 \h </w:instrText>
+              <w:instrText xml:space="preserve"> PAGEREF _Toc384589632 \h </w:instrText>
             </w:r>
             <w:r>
               <w:rPr>
@@ -1589,7 +1587,7 @@
               <w:color w:val="auto"/>
             </w:rPr>
           </w:pPr>
-          <w:hyperlink w:anchor="_Toc383383232" w:history="1">
+          <w:hyperlink w:anchor="_Toc384589633" w:history="1">
             <w:r>
               <w:rPr>
                 <w:rStyle w:val="Hipervnculo"/>
@@ -1617,7 +1615,7 @@
                 <w:noProof/>
                 <w:webHidden/>
               </w:rPr>
-              <w:instrText xml:space="preserve"> PAGEREF _Toc383383232 \h </w:instrText>
+              <w:instrText xml:space="preserve"> PAGEREF _Toc384589633 \h </w:instrText>
             </w:r>
             <w:r>
               <w:rPr>
@@ -1660,14 +1658,14 @@
               <w:color w:val="auto"/>
             </w:rPr>
           </w:pPr>
-          <w:hyperlink w:anchor="_Toc383383233" w:history="1">
+          <w:hyperlink w:anchor="_Toc384589634" w:history="1">
             <w:r>
               <w:rPr>
                 <w:rStyle w:val="Hipervnculo"/>
                 <w:b/>
                 <w:noProof/>
               </w:rPr>
-              <w:t>Manual de usuario</w:t>
+              <w:t>Manual de usuario Aplicación Móvil</w:t>
             </w:r>
             <w:r>
               <w:rPr>
@@ -1688,7 +1686,7 @@
                 <w:noProof/>
                 <w:webHidden/>
               </w:rPr>
-              <w:instrText xml:space="preserve"> PAGEREF _Toc383383233 \h </w:instrText>
+              <w:instrText xml:space="preserve"> PAGEREF _Toc384589634 \h </w:instrText>
             </w:r>
             <w:r>
               <w:rPr>
@@ -1709,6 +1707,148 @@
                 <w:webHidden/>
               </w:rPr>
               <w:t>13</w:t>
+            </w:r>
+            <w:r>
+              <w:rPr>
+                <w:noProof/>
+                <w:webHidden/>
+              </w:rPr>
+              <w:fldChar w:fldCharType="end"/>
+            </w:r>
+          </w:hyperlink>
+        </w:p>
+        <w:p>
+          <w:pPr>
+            <w:pStyle w:val="TDC1"/>
+            <w:tabs>
+              <w:tab w:val="right" w:leader="dot" w:pos="9350"/>
+            </w:tabs>
+            <w:rPr>
+              <w:rFonts w:asciiTheme="minorHAnsi" w:eastAsiaTheme="minorEastAsia" w:hAnsiTheme="minorHAnsi" w:cstheme="minorBidi"/>
+              <w:noProof/>
+              <w:color w:val="auto"/>
+            </w:rPr>
+          </w:pPr>
+          <w:hyperlink w:anchor="_Toc384589635" w:history="1">
+            <w:r>
+              <w:rPr>
+                <w:rStyle w:val="Hipervnculo"/>
+                <w:b/>
+                <w:noProof/>
+              </w:rPr>
+              <w:t>Manual de usuario Back End (Wireframes)</w:t>
+            </w:r>
+            <w:r>
+              <w:rPr>
+                <w:noProof/>
+                <w:webHidden/>
+              </w:rPr>
+              <w:tab/>
+            </w:r>
+            <w:r>
+              <w:rPr>
+                <w:noProof/>
+                <w:webHidden/>
+              </w:rPr>
+              <w:fldChar w:fldCharType="begin"/>
+            </w:r>
+            <w:r>
+              <w:rPr>
+                <w:noProof/>
+                <w:webHidden/>
+              </w:rPr>
+              <w:instrText xml:space="preserve"> PAGEREF _Toc384589635 \h </w:instrText>
+            </w:r>
+            <w:r>
+              <w:rPr>
+                <w:noProof/>
+                <w:webHidden/>
+              </w:rPr>
+            </w:r>
+            <w:r>
+              <w:rPr>
+                <w:noProof/>
+                <w:webHidden/>
+              </w:rPr>
+              <w:fldChar w:fldCharType="separate"/>
+            </w:r>
+            <w:r>
+              <w:rPr>
+                <w:noProof/>
+                <w:webHidden/>
+              </w:rPr>
+              <w:t>18</w:t>
+            </w:r>
+            <w:r>
+              <w:rPr>
+                <w:noProof/>
+                <w:webHidden/>
+              </w:rPr>
+              <w:fldChar w:fldCharType="end"/>
+            </w:r>
+          </w:hyperlink>
+        </w:p>
+        <w:p>
+          <w:pPr>
+            <w:pStyle w:val="TDC1"/>
+            <w:tabs>
+              <w:tab w:val="right" w:leader="dot" w:pos="9350"/>
+            </w:tabs>
+            <w:rPr>
+              <w:rFonts w:asciiTheme="minorHAnsi" w:eastAsiaTheme="minorEastAsia" w:hAnsiTheme="minorHAnsi" w:cstheme="minorBidi"/>
+              <w:noProof/>
+              <w:color w:val="auto"/>
+            </w:rPr>
+          </w:pPr>
+          <w:hyperlink w:anchor="_Toc384589636" w:history="1">
+            <w:r>
+              <w:rPr>
+                <w:rStyle w:val="Hipervnculo"/>
+                <w:b/>
+                <w:noProof/>
+              </w:rPr>
+              <w:t>Web API Endpoints</w:t>
+            </w:r>
+            <w:r>
+              <w:rPr>
+                <w:noProof/>
+                <w:webHidden/>
+              </w:rPr>
+              <w:tab/>
+            </w:r>
+            <w:r>
+              <w:rPr>
+                <w:noProof/>
+                <w:webHidden/>
+              </w:rPr>
+              <w:fldChar w:fldCharType="begin"/>
+            </w:r>
+            <w:r>
+              <w:rPr>
+                <w:noProof/>
+                <w:webHidden/>
+              </w:rPr>
+              <w:instrText xml:space="preserve"> PAGEREF _Toc384589636 \h </w:instrText>
+            </w:r>
+            <w:r>
+              <w:rPr>
+                <w:noProof/>
+                <w:webHidden/>
+              </w:rPr>
+            </w:r>
+            <w:r>
+              <w:rPr>
+                <w:noProof/>
+                <w:webHidden/>
+              </w:rPr>
+              <w:fldChar w:fldCharType="separate"/>
+            </w:r>
+            <w:r>
+              <w:rPr>
+                <w:noProof/>
+                <w:webHidden/>
+              </w:rPr>
+              <w:t>19</w:t>
             </w:r>
             <w:r>
               <w:rPr>
@@ -1751,7 +1891,7 @@
       <w:pPr>
         <w:pStyle w:val="Ttulo1"/>
       </w:pPr>
-      <w:bookmarkStart w:id="1" w:name="_Toc383383219"/>
+      <w:bookmarkStart w:id="0" w:name="_Toc384589620"/>
       <w:r>
         <w:rPr>
           <w:b/>
@@ -1759,7 +1899,7 @@
         <w:lastRenderedPageBreak/>
         <w:t>Resumen ejecutivo</w:t>
       </w:r>
-      <w:bookmarkEnd w:id="1"/>
+      <w:bookmarkEnd w:id="0"/>
     </w:p>
     <w:p>
       <w:pPr>
@@ -1886,7 +2026,7 @@
           <w:b/>
         </w:rPr>
       </w:pPr>
-      <w:bookmarkStart w:id="2" w:name="_Toc383383220"/>
+      <w:bookmarkStart w:id="1" w:name="_Toc384589621"/>
       <w:r>
         <w:rPr>
           <w:b/>
@@ -1894,80 +2034,80 @@
         <w:lastRenderedPageBreak/>
         <w:t>Propósito</w:t>
       </w:r>
+      <w:bookmarkEnd w:id="1"/>
+    </w:p>
+    <w:p>
+      <w:pPr>
+        <w:widowControl w:val="0"/>
+        <w:jc w:val="both"/>
+      </w:pPr>
+    </w:p>
+    <w:p>
+      <w:pPr>
+        <w:widowControl w:val="0"/>
+        <w:jc w:val="both"/>
+      </w:pPr>
+      <w:r>
+        <w:t>Actualmente,</w:t>
+      </w:r>
+      <w:r>
+        <w:t xml:space="preserve"> </w:t>
+      </w:r>
+      <w:r>
+        <w:t>en las diferentes librerías de Costa Rica, a la hora de buscar un libro en específico, se debe hablar con los empleados de la librería,</w:t>
+      </w:r>
+      <w:r>
+        <w:t xml:space="preserve"> </w:t>
+      </w:r>
+      <w:r>
+        <w:t>para consultar la disponibilidad de un libro en la base de datos de la librería, por otro lado</w:t>
+      </w:r>
+      <w:r>
+        <w:t xml:space="preserve"> </w:t>
+      </w:r>
+      <w:r>
+        <w:t xml:space="preserve">las </w:t>
+      </w:r>
+      <w:r>
+        <w:t>páginas</w:t>
+      </w:r>
+      <w:r>
+        <w:t xml:space="preserve"> web de las diferentes librerías para buscar libros, no brinda una información completa acerca del libro consultado y la interfaz de usuario es poco amigable e intuitiva para usar.</w:t>
+      </w:r>
+    </w:p>
+    <w:p>
+      <w:pPr>
+        <w:widowControl w:val="0"/>
+        <w:jc w:val="both"/>
+      </w:pPr>
+    </w:p>
+    <w:p>
+      <w:pPr>
+        <w:widowControl w:val="0"/>
+        <w:jc w:val="both"/>
+      </w:pPr>
+      <w:r>
+        <w:t xml:space="preserve">La aplicación mobLibrary planea brindar una ayuda a los diferentes lectores del país, permitiendo realizar consultas sobre la disponibilidad de libros en las diferentes librerías, así como brindar información completa a los usuarios del libro buscado. La aplicación se desarrollará para el sistema operativo Android versión </w:t>
+      </w:r>
+      <w:r>
+        <w:t>4.4</w:t>
+      </w:r>
+      <w:r>
+        <w:t xml:space="preserve"> en adelante, la aplicación se conectará con la base de datos de las principales librerías del país, permitiendo acceder al catálogo de libros de las librerías mencionadas.</w:t>
+      </w:r>
+    </w:p>
+    <w:p>
+      <w:pPr>
+        <w:pStyle w:val="Ttulo1"/>
+      </w:pPr>
+      <w:bookmarkStart w:id="2" w:name="_Toc384589622"/>
+      <w:r>
+        <w:rPr>
+          <w:b/>
+        </w:rPr>
+        <w:t>Requerimientos de la Aplicación Móvil</w:t>
+      </w:r>
       <w:bookmarkEnd w:id="2"/>
-    </w:p>
-    <w:p>
-      <w:pPr>
-        <w:widowControl w:val="0"/>
-        <w:jc w:val="both"/>
-      </w:pPr>
-    </w:p>
-    <w:p>
-      <w:pPr>
-        <w:widowControl w:val="0"/>
-        <w:jc w:val="both"/>
-      </w:pPr>
-      <w:r>
-        <w:t>Actualmente,</w:t>
-      </w:r>
-      <w:r>
-        <w:t xml:space="preserve"> </w:t>
-      </w:r>
-      <w:r>
-        <w:t>en las diferentes librerías de Costa Rica, a la hora de buscar un libro en específico, se debe hablar con los empleados de la librería,</w:t>
-      </w:r>
-      <w:r>
-        <w:t xml:space="preserve"> </w:t>
-      </w:r>
-      <w:r>
-        <w:t>para consultar la disponibilidad de un libro en la base de datos de la librería, por otro lado</w:t>
-      </w:r>
-      <w:r>
-        <w:t xml:space="preserve"> </w:t>
-      </w:r>
-      <w:r>
-        <w:t xml:space="preserve">las </w:t>
-      </w:r>
-      <w:r>
-        <w:t>páginas</w:t>
-      </w:r>
-      <w:r>
-        <w:t xml:space="preserve"> web de las diferentes librerías para buscar libros, no brinda una información completa acerca del libro consultado y la interfaz de usuario es poco amigable e intuitiva para usar.</w:t>
-      </w:r>
-    </w:p>
-    <w:p>
-      <w:pPr>
-        <w:widowControl w:val="0"/>
-        <w:jc w:val="both"/>
-      </w:pPr>
-    </w:p>
-    <w:p>
-      <w:pPr>
-        <w:widowControl w:val="0"/>
-        <w:jc w:val="both"/>
-      </w:pPr>
-      <w:r>
-        <w:t xml:space="preserve">La aplicación mobLibrary planea brindar una ayuda a los diferentes lectores del país, permitiendo realizar consultas sobre la disponibilidad de libros en las diferentes librerías, así como brindar información completa a los usuarios del libro buscado. La aplicación se desarrollará para el sistema operativo Android versión </w:t>
-      </w:r>
-      <w:r>
-        <w:t>4.4</w:t>
-      </w:r>
-      <w:r>
-        <w:t xml:space="preserve"> en adelante, la aplicación se conectará con la base de datos de las principales librerías del país, permitiendo acceder al catálogo de libros de las librerías mencionadas.</w:t>
-      </w:r>
-    </w:p>
-    <w:p>
-      <w:pPr>
-        <w:pStyle w:val="Ttulo1"/>
-      </w:pPr>
-      <w:bookmarkStart w:id="3" w:name="_Toc383383221"/>
-      <w:r>
-        <w:rPr>
-          <w:b/>
-        </w:rPr>
-        <w:t>Requerimientos de la Aplicación Móvil</w:t>
-      </w:r>
-      <w:bookmarkEnd w:id="3"/>
     </w:p>
     <w:p>
       <w:pPr>
@@ -2563,14 +2703,14 @@
       <w:pPr>
         <w:pStyle w:val="Ttulo1"/>
       </w:pPr>
-      <w:bookmarkStart w:id="4" w:name="_Toc383383222"/>
+      <w:bookmarkStart w:id="3" w:name="_Toc384589623"/>
       <w:r>
         <w:rPr>
           <w:b/>
         </w:rPr>
         <w:t>Requerimientos del Backend</w:t>
       </w:r>
-      <w:bookmarkEnd w:id="4"/>
+      <w:bookmarkEnd w:id="3"/>
     </w:p>
     <w:p>
       <w:pPr>
@@ -2688,7 +2828,7 @@
       <w:pPr>
         <w:pStyle w:val="Ttulo1"/>
       </w:pPr>
-      <w:bookmarkStart w:id="5" w:name="_Toc383383223"/>
+      <w:bookmarkStart w:id="4" w:name="_Toc384589624"/>
       <w:r>
         <w:rPr>
           <w:b/>
@@ -2696,7 +2836,7 @@
         <w:lastRenderedPageBreak/>
         <w:t>Funcionalidades</w:t>
       </w:r>
-      <w:bookmarkEnd w:id="5"/>
+      <w:bookmarkEnd w:id="4"/>
     </w:p>
     <w:p>
       <w:pPr>
@@ -2963,30 +3103,30 @@
       <w:pPr>
         <w:pStyle w:val="Ttulo1"/>
       </w:pPr>
-      <w:bookmarkStart w:id="6" w:name="_Toc383383224"/>
+      <w:bookmarkStart w:id="5" w:name="_Toc384589625"/>
       <w:r>
         <w:rPr>
           <w:b/>
         </w:rPr>
         <w:t>Descripción de diseño de alto nivel</w:t>
       </w:r>
+      <w:bookmarkEnd w:id="5"/>
+      <w:r>
+        <w:rPr>
+          <w:b/>
+        </w:rPr>
+        <w:tab/>
+      </w:r>
+    </w:p>
+    <w:p>
+      <w:pPr>
+        <w:pStyle w:val="Ttulo2"/>
+      </w:pPr>
+      <w:bookmarkStart w:id="6" w:name="_Toc384589626"/>
+      <w:r>
+        <w:t>Diagrama de Componentes</w:t>
+      </w:r>
       <w:bookmarkEnd w:id="6"/>
-      <w:r>
-        <w:rPr>
-          <w:b/>
-        </w:rPr>
-        <w:tab/>
-      </w:r>
-    </w:p>
-    <w:p>
-      <w:pPr>
-        <w:pStyle w:val="Ttulo2"/>
-      </w:pPr>
-      <w:bookmarkStart w:id="7" w:name="_Toc383383225"/>
-      <w:r>
-        <w:t>Diagrama de Componentes</w:t>
-      </w:r>
-      <w:bookmarkEnd w:id="7"/>
     </w:p>
     <w:p>
       <w:pPr>
@@ -3168,11 +3308,11 @@
       <w:pPr>
         <w:pStyle w:val="Ttulo2"/>
       </w:pPr>
-      <w:bookmarkStart w:id="8" w:name="_Toc383383226"/>
+      <w:bookmarkStart w:id="7" w:name="_Toc384589627"/>
       <w:r>
         <w:t>Diagrama de Capas de la Aplicación</w:t>
       </w:r>
-      <w:bookmarkEnd w:id="8"/>
+      <w:bookmarkEnd w:id="7"/>
     </w:p>
     <w:p>
       <w:pPr>
@@ -3295,7 +3435,7 @@
       <w:pPr>
         <w:pStyle w:val="Ttulo1"/>
       </w:pPr>
-      <w:bookmarkStart w:id="9" w:name="_Toc383383227"/>
+      <w:bookmarkStart w:id="8" w:name="_Toc384589628"/>
       <w:r>
         <w:rPr>
           <w:b/>
@@ -3303,23 +3443,23 @@
         <w:lastRenderedPageBreak/>
         <w:t>Descripción detallada</w:t>
       </w:r>
+      <w:bookmarkEnd w:id="8"/>
+    </w:p>
+    <w:p>
+      <w:pPr>
+        <w:widowControl w:val="0"/>
+        <w:jc w:val="both"/>
+      </w:pPr>
+    </w:p>
+    <w:p>
+      <w:pPr>
+        <w:pStyle w:val="Ttulo2"/>
+      </w:pPr>
+      <w:bookmarkStart w:id="9" w:name="_Toc384589629"/>
+      <w:r>
+        <w:t>Modelo de Dominio</w:t>
+      </w:r>
       <w:bookmarkEnd w:id="9"/>
-    </w:p>
-    <w:p>
-      <w:pPr>
-        <w:widowControl w:val="0"/>
-        <w:jc w:val="both"/>
-      </w:pPr>
-    </w:p>
-    <w:p>
-      <w:pPr>
-        <w:pStyle w:val="Ttulo2"/>
-      </w:pPr>
-      <w:bookmarkStart w:id="10" w:name="_Toc383383228"/>
-      <w:r>
-        <w:t>Modelo de Dominio</w:t>
-      </w:r>
-      <w:bookmarkEnd w:id="10"/>
     </w:p>
     <w:p>
       <w:pPr>
@@ -3426,7 +3566,7 @@
       <w:pPr>
         <w:pStyle w:val="Ttulo2"/>
       </w:pPr>
-      <w:bookmarkStart w:id="11" w:name="_Toc383383229"/>
+      <w:bookmarkStart w:id="10" w:name="_Toc384589630"/>
       <w:r>
         <w:lastRenderedPageBreak/>
         <w:t>Diagrama de Clase</w:t>
@@ -3434,7 +3574,7 @@
       <w:r>
         <w:t>s</w:t>
       </w:r>
-      <w:bookmarkEnd w:id="11"/>
+      <w:bookmarkEnd w:id="10"/>
     </w:p>
     <w:p>
       <w:pPr>
@@ -3556,12 +3696,12 @@
       <w:pPr>
         <w:pStyle w:val="Ttulo2"/>
       </w:pPr>
-      <w:bookmarkStart w:id="12" w:name="_Toc383383230"/>
+      <w:bookmarkStart w:id="11" w:name="_Toc384589631"/>
       <w:r>
         <w:lastRenderedPageBreak/>
         <w:t>Diagrama de Base de Datos</w:t>
       </w:r>
-      <w:bookmarkEnd w:id="12"/>
+      <w:bookmarkEnd w:id="11"/>
     </w:p>
     <w:p>
       <w:pPr>
@@ -3591,9 +3731,17 @@
           <w:noProof/>
         </w:rPr>
         <w:drawing>
-          <wp:inline distT="114300" distB="114300" distL="114300" distR="114300">
-            <wp:extent cx="8220075" cy="5057775"/>
-            <wp:effectExtent l="0" t="0" r="9525" b="9525"/>
+          <wp:anchor distT="0" distB="0" distL="114300" distR="114300" simplePos="0" relativeHeight="251658240" behindDoc="0" locked="0" layoutInCell="1" allowOverlap="1">
+            <wp:simplePos x="0" y="0"/>
+            <wp:positionH relativeFrom="margin">
+              <wp:posOffset>-341195</wp:posOffset>
+            </wp:positionH>
+            <wp:positionV relativeFrom="paragraph">
+              <wp:posOffset>3222</wp:posOffset>
+            </wp:positionV>
+            <wp:extent cx="8884693" cy="5608889"/>
+            <wp:effectExtent l="0" t="0" r="0" b="0"/>
+            <wp:wrapNone/>
             <wp:docPr id="1" name="image13.png" descr="database.png"/>
             <wp:cNvGraphicFramePr/>
             <a:graphic xmlns:a="http://schemas.openxmlformats.org/drawingml/2006/main">
@@ -3604,7 +3752,13 @@
                     <pic:cNvPicPr preferRelativeResize="0"/>
                   </pic:nvPicPr>
                   <pic:blipFill>
-                    <a:blip r:embed="rId11"/>
+                    <a:blip r:embed="rId11">
+                      <a:extLst>
+                        <a:ext uri="{28A0092B-C50C-407E-A947-70E740481C1C}">
+                          <a14:useLocalDpi xmlns:a14="http://schemas.microsoft.com/office/drawing/2010/main" val="0"/>
+                        </a:ext>
+                      </a:extLst>
+                    </a:blip>
                     <a:srcRect/>
                     <a:stretch>
                       <a:fillRect/>
@@ -3613,7 +3767,7 @@
                   <pic:spPr>
                     <a:xfrm>
                       <a:off x="0" y="0"/>
-                      <a:ext cx="8220075" cy="5057775"/>
+                      <a:ext cx="8892444" cy="5613782"/>
                     </a:xfrm>
                     <a:prstGeom prst="rect">
                       <a:avLst/>
@@ -3623,7 +3777,13 @@
                 </pic:pic>
               </a:graphicData>
             </a:graphic>
-          </wp:inline>
+            <wp14:sizeRelH relativeFrom="page">
+              <wp14:pctWidth>0</wp14:pctWidth>
+            </wp14:sizeRelH>
+            <wp14:sizeRelV relativeFrom="page">
+              <wp14:pctHeight>0</wp14:pctHeight>
+            </wp14:sizeRelV>
+          </wp:anchor>
         </w:drawing>
       </w:r>
     </w:p>
@@ -3647,7 +3807,7 @@
           <w:b/>
         </w:rPr>
       </w:pPr>
-      <w:bookmarkStart w:id="13" w:name="_Toc383383231"/>
+      <w:bookmarkStart w:id="12" w:name="_Toc384589632"/>
       <w:r>
         <w:rPr>
           <w:b/>
@@ -3655,7 +3815,7 @@
         <w:lastRenderedPageBreak/>
         <w:t>Problemas de diseño</w:t>
       </w:r>
-      <w:bookmarkEnd w:id="13"/>
+      <w:bookmarkEnd w:id="12"/>
     </w:p>
     <w:p>
       <w:pPr>
@@ -3742,14 +3902,14 @@
       <w:pPr>
         <w:pStyle w:val="Ttulo1"/>
       </w:pPr>
-      <w:bookmarkStart w:id="14" w:name="_Toc383383232"/>
+      <w:bookmarkStart w:id="13" w:name="_Toc384589633"/>
       <w:r>
         <w:rPr>
           <w:b/>
         </w:rPr>
         <w:t>Interacción con sistemas externos</w:t>
       </w:r>
-      <w:bookmarkEnd w:id="14"/>
+      <w:bookmarkEnd w:id="13"/>
     </w:p>
     <w:p>
       <w:r>
@@ -3813,14 +3973,14 @@
       </w:pPr>
     </w:p>
     <w:p>
-      <w:bookmarkStart w:id="15" w:name="h.vgp1kyg533m4" w:colFirst="0" w:colLast="0"/>
-      <w:bookmarkEnd w:id="15"/>
+      <w:bookmarkStart w:id="14" w:name="h.vgp1kyg533m4" w:colFirst="0" w:colLast="0"/>
+      <w:bookmarkEnd w:id="14"/>
       <w:r>
         <w:t>API de Google Maps para Android: biblioteca externa</w:t>
       </w:r>
     </w:p>
-    <w:bookmarkStart w:id="16" w:name="h.v3s3bflppju5" w:colFirst="0" w:colLast="0"/>
-    <w:bookmarkEnd w:id="16"/>
+    <w:bookmarkStart w:id="15" w:name="h.v3s3bflppju5" w:colFirst="0" w:colLast="0"/>
+    <w:bookmarkEnd w:id="15"/>
     <w:p>
       <w:r>
         <w:fldChar w:fldCharType="begin"/>
@@ -3867,7 +4027,7 @@
       <w:pPr>
         <w:pStyle w:val="Ttulo1"/>
       </w:pPr>
-      <w:bookmarkStart w:id="17" w:name="_Toc383383233"/>
+      <w:bookmarkStart w:id="16" w:name="_Toc384589634"/>
       <w:r>
         <w:rPr>
           <w:b/>
@@ -3875,7 +4035,13 @@
         <w:lastRenderedPageBreak/>
         <w:t>Manual de usuario</w:t>
       </w:r>
-      <w:bookmarkEnd w:id="17"/>
+      <w:r>
+        <w:rPr>
+          <w:b/>
+        </w:rPr>
+        <w:t xml:space="preserve"> Aplicación Móvil</w:t>
+      </w:r>
+      <w:bookmarkEnd w:id="16"/>
     </w:p>
     <w:p>
       <w:pPr>
@@ -4588,10 +4754,1319 @@
     </w:p>
     <w:p>
       <w:pPr>
-        <w:widowControl w:val="0"/>
-        <w:jc w:val="both"/>
-      </w:pPr>
-    </w:p>
+        <w:spacing w:after="160" w:line="259" w:lineRule="auto"/>
+        <w:rPr>
+          <w:rFonts w:ascii="Trebuchet MS" w:eastAsia="Trebuchet MS" w:hAnsi="Trebuchet MS" w:cs="Trebuchet MS"/>
+          <w:b/>
+          <w:sz w:val="32"/>
+        </w:rPr>
+      </w:pPr>
+      <w:r>
+        <w:rPr>
+          <w:b/>
+        </w:rPr>
+        <w:br w:type="page"/>
+      </w:r>
+    </w:p>
+    <w:p>
+      <w:pPr>
+        <w:pStyle w:val="Ttulo1"/>
+        <w:rPr>
+          <w:b/>
+        </w:rPr>
+      </w:pPr>
+      <w:bookmarkStart w:id="17" w:name="_Toc384589635"/>
+      <w:r>
+        <w:rPr>
+          <w:b/>
+        </w:rPr>
+        <w:lastRenderedPageBreak/>
+        <w:t xml:space="preserve">Manual de usuario </w:t>
+      </w:r>
+      <w:r>
+        <w:rPr>
+          <w:b/>
+        </w:rPr>
+        <w:t xml:space="preserve">Back </w:t>
+      </w:r>
+      <w:proofErr w:type="spellStart"/>
+      <w:r>
+        <w:rPr>
+          <w:b/>
+        </w:rPr>
+        <w:t>End</w:t>
+      </w:r>
+      <w:proofErr w:type="spellEnd"/>
+      <w:r>
+        <w:rPr>
+          <w:b/>
+        </w:rPr>
+        <w:t xml:space="preserve"> (</w:t>
+      </w:r>
+      <w:proofErr w:type="spellStart"/>
+      <w:r>
+        <w:rPr>
+          <w:b/>
+        </w:rPr>
+        <w:t>Wireframes</w:t>
+      </w:r>
+      <w:proofErr w:type="spellEnd"/>
+      <w:r>
+        <w:rPr>
+          <w:b/>
+        </w:rPr>
+        <w:t>)</w:t>
+      </w:r>
+      <w:bookmarkEnd w:id="17"/>
+    </w:p>
+    <w:p/>
+    <w:p>
+      <w:r>
+        <w:t>Página de inicio con el menú a la derecha.</w:t>
+      </w:r>
+    </w:p>
+    <w:p>
+      <w:pPr>
+        <w:jc w:val="center"/>
+      </w:pPr>
+      <w:r>
+        <w:rPr>
+          <w:noProof/>
+        </w:rPr>
+        <w:drawing>
+          <wp:inline distT="0" distB="0" distL="0" distR="0" wp14:anchorId="018C9387" wp14:editId="45AC7DF1">
+            <wp:extent cx="5353050" cy="1549296"/>
+            <wp:effectExtent l="0" t="0" r="0" b="0"/>
+            <wp:docPr id="15" name="Imagen 15"/>
+            <wp:cNvGraphicFramePr>
+              <a:graphicFrameLocks xmlns:a="http://schemas.openxmlformats.org/drawingml/2006/main" noChangeAspect="1"/>
+            </wp:cNvGraphicFramePr>
+            <a:graphic xmlns:a="http://schemas.openxmlformats.org/drawingml/2006/main">
+              <a:graphicData uri="http://schemas.openxmlformats.org/drawingml/2006/picture">
+                <pic:pic xmlns:pic="http://schemas.openxmlformats.org/drawingml/2006/picture">
+                  <pic:nvPicPr>
+                    <pic:cNvPr id="1" name=""/>
+                    <pic:cNvPicPr/>
+                  </pic:nvPicPr>
+                  <pic:blipFill>
+                    <a:blip r:embed="rId22"/>
+                    <a:stretch>
+                      <a:fillRect/>
+                    </a:stretch>
+                  </pic:blipFill>
+                  <pic:spPr>
+                    <a:xfrm>
+                      <a:off x="0" y="0"/>
+                      <a:ext cx="5364200" cy="1552523"/>
+                    </a:xfrm>
+                    <a:prstGeom prst="rect">
+                      <a:avLst/>
+                    </a:prstGeom>
+                  </pic:spPr>
+                </pic:pic>
+              </a:graphicData>
+            </a:graphic>
+          </wp:inline>
+        </w:drawing>
+      </w:r>
+    </w:p>
+    <w:p>
+      <w:pPr>
+        <w:widowControl w:val="0"/>
+        <w:jc w:val="both"/>
+      </w:pPr>
+    </w:p>
+    <w:p>
+      <w:pPr>
+        <w:widowControl w:val="0"/>
+        <w:jc w:val="both"/>
+      </w:pPr>
+      <w:r>
+        <w:t>Página de Gestión de Libros</w:t>
+      </w:r>
+    </w:p>
+    <w:p>
+      <w:pPr>
+        <w:widowControl w:val="0"/>
+        <w:jc w:val="center"/>
+      </w:pPr>
+      <w:r>
+        <w:rPr>
+          <w:noProof/>
+        </w:rPr>
+        <w:drawing>
+          <wp:inline distT="0" distB="0" distL="0" distR="0" wp14:anchorId="6F5D37F6" wp14:editId="7A92C7D3">
+            <wp:extent cx="5362575" cy="2089456"/>
+            <wp:effectExtent l="0" t="0" r="0" b="6350"/>
+            <wp:docPr id="17" name="Imagen 17"/>
+            <wp:cNvGraphicFramePr>
+              <a:graphicFrameLocks xmlns:a="http://schemas.openxmlformats.org/drawingml/2006/main" noChangeAspect="1"/>
+            </wp:cNvGraphicFramePr>
+            <a:graphic xmlns:a="http://schemas.openxmlformats.org/drawingml/2006/main">
+              <a:graphicData uri="http://schemas.openxmlformats.org/drawingml/2006/picture">
+                <pic:pic xmlns:pic="http://schemas.openxmlformats.org/drawingml/2006/picture">
+                  <pic:nvPicPr>
+                    <pic:cNvPr id="1" name=""/>
+                    <pic:cNvPicPr/>
+                  </pic:nvPicPr>
+                  <pic:blipFill>
+                    <a:blip r:embed="rId23"/>
+                    <a:stretch>
+                      <a:fillRect/>
+                    </a:stretch>
+                  </pic:blipFill>
+                  <pic:spPr>
+                    <a:xfrm>
+                      <a:off x="0" y="0"/>
+                      <a:ext cx="5374750" cy="2094200"/>
+                    </a:xfrm>
+                    <a:prstGeom prst="rect">
+                      <a:avLst/>
+                    </a:prstGeom>
+                  </pic:spPr>
+                </pic:pic>
+              </a:graphicData>
+            </a:graphic>
+          </wp:inline>
+        </w:drawing>
+      </w:r>
+    </w:p>
+    <w:p>
+      <w:pPr>
+        <w:widowControl w:val="0"/>
+        <w:jc w:val="both"/>
+      </w:pPr>
+    </w:p>
+    <w:p>
+      <w:pPr>
+        <w:widowControl w:val="0"/>
+        <w:jc w:val="both"/>
+      </w:pPr>
+      <w:r>
+        <w:t>Página de Gestión de Cadenas de Librería</w:t>
+      </w:r>
+    </w:p>
+    <w:p>
+      <w:pPr>
+        <w:widowControl w:val="0"/>
+        <w:jc w:val="both"/>
+      </w:pPr>
+      <w:r>
+        <w:rPr>
+          <w:noProof/>
+        </w:rPr>
+        <w:drawing>
+          <wp:inline distT="0" distB="0" distL="0" distR="0" wp14:anchorId="7981146A" wp14:editId="011623FE">
+            <wp:extent cx="5943600" cy="3151505"/>
+            <wp:effectExtent l="0" t="0" r="0" b="0"/>
+            <wp:docPr id="18" name="Imagen 18"/>
+            <wp:cNvGraphicFramePr>
+              <a:graphicFrameLocks xmlns:a="http://schemas.openxmlformats.org/drawingml/2006/main" noChangeAspect="1"/>
+            </wp:cNvGraphicFramePr>
+            <a:graphic xmlns:a="http://schemas.openxmlformats.org/drawingml/2006/main">
+              <a:graphicData uri="http://schemas.openxmlformats.org/drawingml/2006/picture">
+                <pic:pic xmlns:pic="http://schemas.openxmlformats.org/drawingml/2006/picture">
+                  <pic:nvPicPr>
+                    <pic:cNvPr id="1" name=""/>
+                    <pic:cNvPicPr/>
+                  </pic:nvPicPr>
+                  <pic:blipFill>
+                    <a:blip r:embed="rId24"/>
+                    <a:stretch>
+                      <a:fillRect/>
+                    </a:stretch>
+                  </pic:blipFill>
+                  <pic:spPr>
+                    <a:xfrm>
+                      <a:off x="0" y="0"/>
+                      <a:ext cx="5943600" cy="3151505"/>
+                    </a:xfrm>
+                    <a:prstGeom prst="rect">
+                      <a:avLst/>
+                    </a:prstGeom>
+                  </pic:spPr>
+                </pic:pic>
+              </a:graphicData>
+            </a:graphic>
+          </wp:inline>
+        </w:drawing>
+      </w:r>
+    </w:p>
+    <w:p>
+      <w:pPr>
+        <w:widowControl w:val="0"/>
+        <w:jc w:val="both"/>
+      </w:pPr>
+    </w:p>
+    <w:p>
+      <w:pPr>
+        <w:widowControl w:val="0"/>
+        <w:jc w:val="both"/>
+      </w:pPr>
+      <w:r>
+        <w:t>Página de Gestión de Géneros</w:t>
+      </w:r>
+    </w:p>
+    <w:p>
+      <w:pPr>
+        <w:widowControl w:val="0"/>
+        <w:jc w:val="center"/>
+      </w:pPr>
+      <w:r>
+        <w:rPr>
+          <w:noProof/>
+        </w:rPr>
+        <w:drawing>
+          <wp:inline distT="0" distB="0" distL="0" distR="0" wp14:anchorId="58F449F3" wp14:editId="3BF35D5B">
+            <wp:extent cx="5324475" cy="1820902"/>
+            <wp:effectExtent l="0" t="0" r="0" b="8255"/>
+            <wp:docPr id="19" name="Imagen 19"/>
+            <wp:cNvGraphicFramePr>
+              <a:graphicFrameLocks xmlns:a="http://schemas.openxmlformats.org/drawingml/2006/main" noChangeAspect="1"/>
+            </wp:cNvGraphicFramePr>
+            <a:graphic xmlns:a="http://schemas.openxmlformats.org/drawingml/2006/main">
+              <a:graphicData uri="http://schemas.openxmlformats.org/drawingml/2006/picture">
+                <pic:pic xmlns:pic="http://schemas.openxmlformats.org/drawingml/2006/picture">
+                  <pic:nvPicPr>
+                    <pic:cNvPr id="1" name=""/>
+                    <pic:cNvPicPr/>
+                  </pic:nvPicPr>
+                  <pic:blipFill>
+                    <a:blip r:embed="rId25"/>
+                    <a:stretch>
+                      <a:fillRect/>
+                    </a:stretch>
+                  </pic:blipFill>
+                  <pic:spPr>
+                    <a:xfrm>
+                      <a:off x="0" y="0"/>
+                      <a:ext cx="5344199" cy="1827647"/>
+                    </a:xfrm>
+                    <a:prstGeom prst="rect">
+                      <a:avLst/>
+                    </a:prstGeom>
+                  </pic:spPr>
+                </pic:pic>
+              </a:graphicData>
+            </a:graphic>
+          </wp:inline>
+        </w:drawing>
+      </w:r>
+    </w:p>
+    <w:p>
+      <w:pPr>
+        <w:widowControl w:val="0"/>
+        <w:jc w:val="center"/>
+      </w:pPr>
+    </w:p>
+    <w:p>
+      <w:pPr>
+        <w:pStyle w:val="Ttulo1"/>
+        <w:rPr>
+          <w:b/>
+        </w:rPr>
+      </w:pPr>
+      <w:bookmarkStart w:id="18" w:name="_Toc384589636"/>
+      <w:r>
+        <w:rPr>
+          <w:b/>
+        </w:rPr>
+        <w:t xml:space="preserve">Web API </w:t>
+      </w:r>
+      <w:proofErr w:type="spellStart"/>
+      <w:r>
+        <w:rPr>
+          <w:b/>
+        </w:rPr>
+        <w:t>Endpoints</w:t>
+      </w:r>
+      <w:bookmarkStart w:id="19" w:name="_GoBack"/>
+      <w:bookmarkEnd w:id="18"/>
+      <w:bookmarkEnd w:id="19"/>
+      <w:proofErr w:type="spellEnd"/>
+    </w:p>
+    <w:p/>
+    <w:p>
+      <w:r>
+        <w:t xml:space="preserve">Este es el detalle de los </w:t>
+      </w:r>
+      <w:proofErr w:type="spellStart"/>
+      <w:r>
+        <w:t>endpoints</w:t>
+      </w:r>
+      <w:proofErr w:type="spellEnd"/>
+      <w:r>
+        <w:t xml:space="preserve"> iniciales para el primer reléase de la aplicación:</w:t>
+      </w:r>
+    </w:p>
+    <w:p/>
+    <w:tbl>
+      <w:tblPr>
+        <w:tblStyle w:val="Tablanormal2"/>
+        <w:tblW w:w="0" w:type="auto"/>
+        <w:tblLook w:val="04A0" w:firstRow="1" w:lastRow="0" w:firstColumn="1" w:lastColumn="0" w:noHBand="0" w:noVBand="1"/>
+      </w:tblPr>
+      <w:tblGrid>
+        <w:gridCol w:w="1490"/>
+        <w:gridCol w:w="5335"/>
+        <w:gridCol w:w="1442"/>
+        <w:gridCol w:w="1093"/>
+      </w:tblGrid>
+      <w:tr>
+        <w:trPr>
+          <w:cnfStyle w:val="100000000000" w:firstRow="1" w:lastRow="0" w:firstColumn="0" w:lastColumn="0" w:oddVBand="0" w:evenVBand="0" w:oddHBand="0" w:evenHBand="0" w:firstRowFirstColumn="0" w:firstRowLastColumn="0" w:lastRowFirstColumn="0" w:lastRowLastColumn="0"/>
+        </w:trPr>
+        <w:tc>
+          <w:tcPr>
+            <w:cnfStyle w:val="001000000000" w:firstRow="0" w:lastRow="0" w:firstColumn="1" w:lastColumn="0" w:oddVBand="0" w:evenVBand="0" w:oddHBand="0" w:evenHBand="0" w:firstRowFirstColumn="0" w:firstRowLastColumn="0" w:lastRowFirstColumn="0" w:lastRowLastColumn="0"/>
+            <w:tcW w:w="2337" w:type="dxa"/>
+          </w:tcPr>
+          <w:p>
+            <w:r>
+              <w:t>Descripción</w:t>
+            </w:r>
+          </w:p>
+        </w:tc>
+        <w:tc>
+          <w:tcPr>
+            <w:tcW w:w="2337" w:type="dxa"/>
+          </w:tcPr>
+          <w:p>
+            <w:pPr>
+              <w:cnfStyle w:val="100000000000" w:firstRow="1" w:lastRow="0" w:firstColumn="0" w:lastColumn="0" w:oddVBand="0" w:evenVBand="0" w:oddHBand="0" w:evenHBand="0" w:firstRowFirstColumn="0" w:firstRowLastColumn="0" w:lastRowFirstColumn="0" w:lastRowLastColumn="0"/>
+            </w:pPr>
+            <w:r>
+              <w:t>URL</w:t>
+            </w:r>
+          </w:p>
+        </w:tc>
+        <w:tc>
+          <w:tcPr>
+            <w:tcW w:w="2338" w:type="dxa"/>
+          </w:tcPr>
+          <w:p>
+            <w:pPr>
+              <w:jc w:val="center"/>
+              <w:cnfStyle w:val="100000000000" w:firstRow="1" w:lastRow="0" w:firstColumn="0" w:lastColumn="0" w:oddVBand="0" w:evenVBand="0" w:oddHBand="0" w:evenHBand="0" w:firstRowFirstColumn="0" w:firstRowLastColumn="0" w:lastRowFirstColumn="0" w:lastRowLastColumn="0"/>
+            </w:pPr>
+            <w:r>
+              <w:t>Parámetros</w:t>
+            </w:r>
+          </w:p>
+        </w:tc>
+        <w:tc>
+          <w:tcPr>
+            <w:tcW w:w="2338" w:type="dxa"/>
+          </w:tcPr>
+          <w:p>
+            <w:pPr>
+              <w:jc w:val="center"/>
+              <w:cnfStyle w:val="100000000000" w:firstRow="1" w:lastRow="0" w:firstColumn="0" w:lastColumn="0" w:oddVBand="0" w:evenVBand="0" w:oddHBand="0" w:evenHBand="0" w:firstRowFirstColumn="0" w:firstRowLastColumn="0" w:lastRowFirstColumn="0" w:lastRowLastColumn="0"/>
+            </w:pPr>
+            <w:r>
+              <w:t>Tipo de Petición</w:t>
+            </w:r>
+          </w:p>
+        </w:tc>
+      </w:tr>
+      <w:tr>
+        <w:trPr>
+          <w:cnfStyle w:val="000000100000" w:firstRow="0" w:lastRow="0" w:firstColumn="0" w:lastColumn="0" w:oddVBand="0" w:evenVBand="0" w:oddHBand="1" w:evenHBand="0" w:firstRowFirstColumn="0" w:firstRowLastColumn="0" w:lastRowFirstColumn="0" w:lastRowLastColumn="0"/>
+        </w:trPr>
+        <w:tc>
+          <w:tcPr>
+            <w:cnfStyle w:val="001000000000" w:firstRow="0" w:lastRow="0" w:firstColumn="1" w:lastColumn="0" w:oddVBand="0" w:evenVBand="0" w:oddHBand="0" w:evenHBand="0" w:firstRowFirstColumn="0" w:firstRowLastColumn="0" w:lastRowFirstColumn="0" w:lastRowLastColumn="0"/>
+            <w:tcW w:w="2337" w:type="dxa"/>
+          </w:tcPr>
+          <w:p>
+            <w:r>
+              <w:t>Listar librerías</w:t>
+            </w:r>
+          </w:p>
+        </w:tc>
+        <w:tc>
+          <w:tcPr>
+            <w:tcW w:w="2337" w:type="dxa"/>
+          </w:tcPr>
+          <w:p>
+            <w:pPr>
+              <w:cnfStyle w:val="000000100000" w:firstRow="0" w:lastRow="0" w:firstColumn="0" w:lastColumn="0" w:oddVBand="0" w:evenVBand="0" w:oddHBand="1" w:evenHBand="0" w:firstRowFirstColumn="0" w:firstRowLastColumn="0" w:lastRowFirstColumn="0" w:lastRowLastColumn="0"/>
+            </w:pPr>
+            <w:r>
+              <w:rPr>
+                <w:rFonts w:ascii="Consolas" w:eastAsiaTheme="minorEastAsia" w:hAnsi="Consolas" w:cs="Consolas"/>
+                <w:color w:val="008000"/>
+                <w:sz w:val="19"/>
+                <w:szCs w:val="19"/>
+                <w:highlight w:val="white"/>
+              </w:rPr>
+              <w:t>/</w:t>
+            </w:r>
+            <w:r>
+              <w:rPr>
+                <w:rFonts w:ascii="Consolas" w:eastAsiaTheme="minorEastAsia" w:hAnsi="Consolas" w:cs="Consolas"/>
+                <w:color w:val="008000"/>
+                <w:sz w:val="19"/>
+                <w:szCs w:val="19"/>
+                <w:highlight w:val="white"/>
+              </w:rPr>
+              <w:t>api/</w:t>
+            </w:r>
+            <w:proofErr w:type="spellStart"/>
+            <w:r>
+              <w:rPr>
+                <w:rFonts w:ascii="Consolas" w:eastAsiaTheme="minorEastAsia" w:hAnsi="Consolas" w:cs="Consolas"/>
+                <w:color w:val="008000"/>
+                <w:sz w:val="19"/>
+                <w:szCs w:val="19"/>
+                <w:highlight w:val="white"/>
+              </w:rPr>
+              <w:t>CadenaLibreriasAPI</w:t>
+            </w:r>
+            <w:proofErr w:type="spellEnd"/>
+            <w:r>
+              <w:rPr>
+                <w:rFonts w:ascii="Consolas" w:eastAsiaTheme="minorEastAsia" w:hAnsi="Consolas" w:cs="Consolas"/>
+                <w:color w:val="008000"/>
+                <w:sz w:val="19"/>
+                <w:szCs w:val="19"/>
+                <w:highlight w:val="white"/>
+              </w:rPr>
+              <w:t>/</w:t>
+            </w:r>
+            <w:proofErr w:type="spellStart"/>
+            <w:r>
+              <w:rPr>
+                <w:rFonts w:ascii="Consolas" w:eastAsiaTheme="minorEastAsia" w:hAnsi="Consolas" w:cs="Consolas"/>
+                <w:color w:val="008000"/>
+                <w:sz w:val="19"/>
+                <w:szCs w:val="19"/>
+                <w:highlight w:val="white"/>
+              </w:rPr>
+              <w:t>GetCADENA_LIBRERIAS</w:t>
+            </w:r>
+            <w:proofErr w:type="spellEnd"/>
+          </w:p>
+        </w:tc>
+        <w:tc>
+          <w:tcPr>
+            <w:tcW w:w="2338" w:type="dxa"/>
+          </w:tcPr>
+          <w:p>
+            <w:pPr>
+              <w:jc w:val="center"/>
+              <w:cnfStyle w:val="000000100000" w:firstRow="0" w:lastRow="0" w:firstColumn="0" w:lastColumn="0" w:oddVBand="0" w:evenVBand="0" w:oddHBand="1" w:evenHBand="0" w:firstRowFirstColumn="0" w:firstRowLastColumn="0" w:lastRowFirstColumn="0" w:lastRowLastColumn="0"/>
+            </w:pPr>
+            <w:r>
+              <w:t>-</w:t>
+            </w:r>
+          </w:p>
+        </w:tc>
+        <w:tc>
+          <w:tcPr>
+            <w:tcW w:w="2338" w:type="dxa"/>
+          </w:tcPr>
+          <w:p>
+            <w:pPr>
+              <w:jc w:val="center"/>
+              <w:cnfStyle w:val="000000100000" w:firstRow="0" w:lastRow="0" w:firstColumn="0" w:lastColumn="0" w:oddVBand="0" w:evenVBand="0" w:oddHBand="1" w:evenHBand="0" w:firstRowFirstColumn="0" w:firstRowLastColumn="0" w:lastRowFirstColumn="0" w:lastRowLastColumn="0"/>
+            </w:pPr>
+            <w:r>
+              <w:t>GET</w:t>
+            </w:r>
+          </w:p>
+        </w:tc>
+      </w:tr>
+      <w:tr>
+        <w:tc>
+          <w:tcPr>
+            <w:cnfStyle w:val="001000000000" w:firstRow="0" w:lastRow="0" w:firstColumn="1" w:lastColumn="0" w:oddVBand="0" w:evenVBand="0" w:oddHBand="0" w:evenHBand="0" w:firstRowFirstColumn="0" w:firstRowLastColumn="0" w:lastRowFirstColumn="0" w:lastRowLastColumn="0"/>
+            <w:tcW w:w="2337" w:type="dxa"/>
+          </w:tcPr>
+          <w:p>
+            <w:r>
+              <w:t>Listar libros</w:t>
+            </w:r>
+          </w:p>
+        </w:tc>
+        <w:tc>
+          <w:tcPr>
+            <w:tcW w:w="2337" w:type="dxa"/>
+          </w:tcPr>
+          <w:p>
+            <w:pPr>
+              <w:cnfStyle w:val="000000000000" w:firstRow="0" w:lastRow="0" w:firstColumn="0" w:lastColumn="0" w:oddVBand="0" w:evenVBand="0" w:oddHBand="0" w:evenHBand="0" w:firstRowFirstColumn="0" w:firstRowLastColumn="0" w:lastRowFirstColumn="0" w:lastRowLastColumn="0"/>
+            </w:pPr>
+            <w:r>
+              <w:rPr>
+                <w:rFonts w:ascii="Consolas" w:eastAsiaTheme="minorEastAsia" w:hAnsi="Consolas" w:cs="Consolas"/>
+                <w:color w:val="008000"/>
+                <w:sz w:val="19"/>
+                <w:szCs w:val="19"/>
+                <w:highlight w:val="white"/>
+              </w:rPr>
+              <w:t>/</w:t>
+            </w:r>
+            <w:r>
+              <w:rPr>
+                <w:rFonts w:ascii="Consolas" w:eastAsiaTheme="minorEastAsia" w:hAnsi="Consolas" w:cs="Consolas"/>
+                <w:color w:val="008000"/>
+                <w:sz w:val="19"/>
+                <w:szCs w:val="19"/>
+                <w:highlight w:val="white"/>
+              </w:rPr>
+              <w:t>api/</w:t>
+            </w:r>
+            <w:proofErr w:type="spellStart"/>
+            <w:r>
+              <w:rPr>
+                <w:rFonts w:ascii="Consolas" w:eastAsiaTheme="minorEastAsia" w:hAnsi="Consolas" w:cs="Consolas"/>
+                <w:color w:val="008000"/>
+                <w:sz w:val="19"/>
+                <w:szCs w:val="19"/>
+                <w:highlight w:val="white"/>
+              </w:rPr>
+              <w:t>LibroControllerAPI</w:t>
+            </w:r>
+            <w:proofErr w:type="spellEnd"/>
+            <w:r>
+              <w:rPr>
+                <w:rFonts w:ascii="Consolas" w:eastAsiaTheme="minorEastAsia" w:hAnsi="Consolas" w:cs="Consolas"/>
+                <w:color w:val="008000"/>
+                <w:sz w:val="19"/>
+                <w:szCs w:val="19"/>
+                <w:highlight w:val="white"/>
+              </w:rPr>
+              <w:t>/</w:t>
+            </w:r>
+            <w:proofErr w:type="spellStart"/>
+            <w:r>
+              <w:rPr>
+                <w:rFonts w:ascii="Consolas" w:eastAsiaTheme="minorEastAsia" w:hAnsi="Consolas" w:cs="Consolas"/>
+                <w:color w:val="008000"/>
+                <w:sz w:val="19"/>
+                <w:szCs w:val="19"/>
+                <w:highlight w:val="white"/>
+              </w:rPr>
+              <w:t>GetLIBROs</w:t>
+            </w:r>
+            <w:proofErr w:type="spellEnd"/>
+          </w:p>
+        </w:tc>
+        <w:tc>
+          <w:tcPr>
+            <w:tcW w:w="2338" w:type="dxa"/>
+          </w:tcPr>
+          <w:p>
+            <w:pPr>
+              <w:jc w:val="center"/>
+              <w:cnfStyle w:val="000000000000" w:firstRow="0" w:lastRow="0" w:firstColumn="0" w:lastColumn="0" w:oddVBand="0" w:evenVBand="0" w:oddHBand="0" w:evenHBand="0" w:firstRowFirstColumn="0" w:firstRowLastColumn="0" w:lastRowFirstColumn="0" w:lastRowLastColumn="0"/>
+            </w:pPr>
+            <w:r>
+              <w:t>-</w:t>
+            </w:r>
+          </w:p>
+        </w:tc>
+        <w:tc>
+          <w:tcPr>
+            <w:tcW w:w="2338" w:type="dxa"/>
+          </w:tcPr>
+          <w:p>
+            <w:pPr>
+              <w:jc w:val="center"/>
+              <w:cnfStyle w:val="000000000000" w:firstRow="0" w:lastRow="0" w:firstColumn="0" w:lastColumn="0" w:oddVBand="0" w:evenVBand="0" w:oddHBand="0" w:evenHBand="0" w:firstRowFirstColumn="0" w:firstRowLastColumn="0" w:lastRowFirstColumn="0" w:lastRowLastColumn="0"/>
+            </w:pPr>
+            <w:r>
+              <w:t>GET</w:t>
+            </w:r>
+          </w:p>
+          <w:p>
+            <w:pPr>
+              <w:jc w:val="center"/>
+              <w:cnfStyle w:val="000000000000" w:firstRow="0" w:lastRow="0" w:firstColumn="0" w:lastColumn="0" w:oddVBand="0" w:evenVBand="0" w:oddHBand="0" w:evenHBand="0" w:firstRowFirstColumn="0" w:firstRowLastColumn="0" w:lastRowFirstColumn="0" w:lastRowLastColumn="0"/>
+            </w:pPr>
+          </w:p>
+        </w:tc>
+      </w:tr>
+      <w:tr>
+        <w:trPr>
+          <w:cnfStyle w:val="000000100000" w:firstRow="0" w:lastRow="0" w:firstColumn="0" w:lastColumn="0" w:oddVBand="0" w:evenVBand="0" w:oddHBand="1" w:evenHBand="0" w:firstRowFirstColumn="0" w:firstRowLastColumn="0" w:lastRowFirstColumn="0" w:lastRowLastColumn="0"/>
+        </w:trPr>
+        <w:tc>
+          <w:tcPr>
+            <w:cnfStyle w:val="001000000000" w:firstRow="0" w:lastRow="0" w:firstColumn="1" w:lastColumn="0" w:oddVBand="0" w:evenVBand="0" w:oddHBand="0" w:evenHBand="0" w:firstRowFirstColumn="0" w:firstRowLastColumn="0" w:lastRowFirstColumn="0" w:lastRowLastColumn="0"/>
+            <w:tcW w:w="2337" w:type="dxa"/>
+          </w:tcPr>
+          <w:p>
+            <w:r>
+              <w:t>Consultar libro  por id</w:t>
+            </w:r>
+          </w:p>
+        </w:tc>
+        <w:tc>
+          <w:tcPr>
+            <w:tcW w:w="2337" w:type="dxa"/>
+          </w:tcPr>
+          <w:p>
+            <w:pPr>
+              <w:cnfStyle w:val="000000100000" w:firstRow="0" w:lastRow="0" w:firstColumn="0" w:lastColumn="0" w:oddVBand="0" w:evenVBand="0" w:oddHBand="1" w:evenHBand="0" w:firstRowFirstColumn="0" w:firstRowLastColumn="0" w:lastRowFirstColumn="0" w:lastRowLastColumn="0"/>
+            </w:pPr>
+            <w:r>
+              <w:rPr>
+                <w:rFonts w:ascii="Consolas" w:eastAsiaTheme="minorEastAsia" w:hAnsi="Consolas" w:cs="Consolas"/>
+                <w:color w:val="008000"/>
+                <w:sz w:val="19"/>
+                <w:szCs w:val="19"/>
+                <w:highlight w:val="white"/>
+              </w:rPr>
+              <w:t>/</w:t>
+            </w:r>
+            <w:r>
+              <w:rPr>
+                <w:rFonts w:ascii="Consolas" w:eastAsiaTheme="minorEastAsia" w:hAnsi="Consolas" w:cs="Consolas"/>
+                <w:color w:val="008000"/>
+                <w:sz w:val="19"/>
+                <w:szCs w:val="19"/>
+                <w:highlight w:val="white"/>
+              </w:rPr>
+              <w:t>a</w:t>
+            </w:r>
+            <w:r>
+              <w:rPr>
+                <w:rFonts w:ascii="Consolas" w:eastAsiaTheme="minorEastAsia" w:hAnsi="Consolas" w:cs="Consolas"/>
+                <w:color w:val="008000"/>
+                <w:sz w:val="19"/>
+                <w:szCs w:val="19"/>
+                <w:highlight w:val="white"/>
+              </w:rPr>
+              <w:t>pi/</w:t>
+            </w:r>
+            <w:proofErr w:type="spellStart"/>
+            <w:r>
+              <w:rPr>
+                <w:rFonts w:ascii="Consolas" w:eastAsiaTheme="minorEastAsia" w:hAnsi="Consolas" w:cs="Consolas"/>
+                <w:color w:val="008000"/>
+                <w:sz w:val="19"/>
+                <w:szCs w:val="19"/>
+                <w:highlight w:val="white"/>
+              </w:rPr>
+              <w:t>LibroControllerAPI</w:t>
+            </w:r>
+            <w:proofErr w:type="spellEnd"/>
+            <w:r>
+              <w:rPr>
+                <w:rFonts w:ascii="Consolas" w:eastAsiaTheme="minorEastAsia" w:hAnsi="Consolas" w:cs="Consolas"/>
+                <w:color w:val="008000"/>
+                <w:sz w:val="19"/>
+                <w:szCs w:val="19"/>
+                <w:highlight w:val="white"/>
+              </w:rPr>
+              <w:t>/</w:t>
+            </w:r>
+            <w:proofErr w:type="spellStart"/>
+            <w:r>
+              <w:rPr>
+                <w:rFonts w:ascii="Consolas" w:eastAsiaTheme="minorEastAsia" w:hAnsi="Consolas" w:cs="Consolas"/>
+                <w:color w:val="008000"/>
+                <w:sz w:val="19"/>
+                <w:szCs w:val="19"/>
+                <w:highlight w:val="white"/>
+              </w:rPr>
+              <w:t>GetLIBRO</w:t>
+            </w:r>
+            <w:proofErr w:type="spellEnd"/>
+            <w:r>
+              <w:rPr>
+                <w:rFonts w:ascii="Consolas" w:eastAsiaTheme="minorEastAsia" w:hAnsi="Consolas" w:cs="Consolas"/>
+                <w:color w:val="008000"/>
+                <w:sz w:val="19"/>
+                <w:szCs w:val="19"/>
+                <w:highlight w:val="white"/>
+              </w:rPr>
+              <w:t>/{id}</w:t>
+            </w:r>
+          </w:p>
+        </w:tc>
+        <w:tc>
+          <w:tcPr>
+            <w:tcW w:w="2338" w:type="dxa"/>
+          </w:tcPr>
+          <w:p>
+            <w:pPr>
+              <w:jc w:val="center"/>
+              <w:cnfStyle w:val="000000100000" w:firstRow="0" w:lastRow="0" w:firstColumn="0" w:lastColumn="0" w:oddVBand="0" w:evenVBand="0" w:oddHBand="1" w:evenHBand="0" w:firstRowFirstColumn="0" w:firstRowLastColumn="0" w:lastRowFirstColumn="0" w:lastRowLastColumn="0"/>
+            </w:pPr>
+            <w:r>
+              <w:t xml:space="preserve">id: </w:t>
+            </w:r>
+            <w:proofErr w:type="spellStart"/>
+            <w:r>
+              <w:t>int</w:t>
+            </w:r>
+            <w:proofErr w:type="spellEnd"/>
+          </w:p>
+        </w:tc>
+        <w:tc>
+          <w:tcPr>
+            <w:tcW w:w="2338" w:type="dxa"/>
+          </w:tcPr>
+          <w:p>
+            <w:pPr>
+              <w:jc w:val="center"/>
+              <w:cnfStyle w:val="000000100000" w:firstRow="0" w:lastRow="0" w:firstColumn="0" w:lastColumn="0" w:oddVBand="0" w:evenVBand="0" w:oddHBand="1" w:evenHBand="0" w:firstRowFirstColumn="0" w:firstRowLastColumn="0" w:lastRowFirstColumn="0" w:lastRowLastColumn="0"/>
+            </w:pPr>
+          </w:p>
+        </w:tc>
+      </w:tr>
+      <w:tr>
+        <w:tc>
+          <w:tcPr>
+            <w:cnfStyle w:val="001000000000" w:firstRow="0" w:lastRow="0" w:firstColumn="1" w:lastColumn="0" w:oddVBand="0" w:evenVBand="0" w:oddHBand="0" w:evenHBand="0" w:firstRowFirstColumn="0" w:firstRowLastColumn="0" w:lastRowFirstColumn="0" w:lastRowLastColumn="0"/>
+            <w:tcW w:w="2337" w:type="dxa"/>
+          </w:tcPr>
+          <w:p>
+            <w:r>
+              <w:t>Listar libros filtrados por nombre</w:t>
+            </w:r>
+          </w:p>
+        </w:tc>
+        <w:tc>
+          <w:tcPr>
+            <w:tcW w:w="2337" w:type="dxa"/>
+          </w:tcPr>
+          <w:p>
+            <w:pPr>
+              <w:cnfStyle w:val="000000000000" w:firstRow="0" w:lastRow="0" w:firstColumn="0" w:lastColumn="0" w:oddVBand="0" w:evenVBand="0" w:oddHBand="0" w:evenHBand="0" w:firstRowFirstColumn="0" w:firstRowLastColumn="0" w:lastRowFirstColumn="0" w:lastRowLastColumn="0"/>
+            </w:pPr>
+            <w:r>
+              <w:rPr>
+                <w:rFonts w:ascii="Consolas" w:eastAsiaTheme="minorEastAsia" w:hAnsi="Consolas" w:cs="Consolas"/>
+                <w:color w:val="008000"/>
+                <w:sz w:val="19"/>
+                <w:szCs w:val="19"/>
+                <w:highlight w:val="white"/>
+              </w:rPr>
+              <w:t>/</w:t>
+            </w:r>
+            <w:r>
+              <w:rPr>
+                <w:rFonts w:ascii="Consolas" w:eastAsiaTheme="minorEastAsia" w:hAnsi="Consolas" w:cs="Consolas"/>
+                <w:color w:val="008000"/>
+                <w:sz w:val="19"/>
+                <w:szCs w:val="19"/>
+                <w:highlight w:val="white"/>
+              </w:rPr>
+              <w:t>api/</w:t>
+            </w:r>
+            <w:proofErr w:type="spellStart"/>
+            <w:r>
+              <w:rPr>
+                <w:rFonts w:ascii="Consolas" w:eastAsiaTheme="minorEastAsia" w:hAnsi="Consolas" w:cs="Consolas"/>
+                <w:color w:val="008000"/>
+                <w:sz w:val="19"/>
+                <w:szCs w:val="19"/>
+                <w:highlight w:val="white"/>
+              </w:rPr>
+              <w:t>LibroControllerAPI</w:t>
+            </w:r>
+            <w:proofErr w:type="spellEnd"/>
+            <w:r>
+              <w:rPr>
+                <w:rFonts w:ascii="Consolas" w:eastAsiaTheme="minorEastAsia" w:hAnsi="Consolas" w:cs="Consolas"/>
+                <w:color w:val="008000"/>
+                <w:sz w:val="19"/>
+                <w:szCs w:val="19"/>
+                <w:highlight w:val="white"/>
+              </w:rPr>
+              <w:t>/</w:t>
+            </w:r>
+            <w:proofErr w:type="spellStart"/>
+            <w:r>
+              <w:rPr>
+                <w:rFonts w:ascii="Consolas" w:eastAsiaTheme="minorEastAsia" w:hAnsi="Consolas" w:cs="Consolas"/>
+                <w:color w:val="008000"/>
+                <w:sz w:val="19"/>
+                <w:szCs w:val="19"/>
+                <w:highlight w:val="white"/>
+              </w:rPr>
+              <w:t>GetLIBROByName</w:t>
+            </w:r>
+            <w:proofErr w:type="spellEnd"/>
+            <w:r>
+              <w:rPr>
+                <w:rFonts w:ascii="Consolas" w:eastAsiaTheme="minorEastAsia" w:hAnsi="Consolas" w:cs="Consolas"/>
+                <w:color w:val="008000"/>
+                <w:sz w:val="19"/>
+                <w:szCs w:val="19"/>
+                <w:highlight w:val="white"/>
+              </w:rPr>
+              <w:t>/{nombre}</w:t>
+            </w:r>
+          </w:p>
+        </w:tc>
+        <w:tc>
+          <w:tcPr>
+            <w:tcW w:w="2338" w:type="dxa"/>
+          </w:tcPr>
+          <w:p>
+            <w:pPr>
+              <w:jc w:val="center"/>
+              <w:cnfStyle w:val="000000000000" w:firstRow="0" w:lastRow="0" w:firstColumn="0" w:lastColumn="0" w:oddVBand="0" w:evenVBand="0" w:oddHBand="0" w:evenHBand="0" w:firstRowFirstColumn="0" w:firstRowLastColumn="0" w:lastRowFirstColumn="0" w:lastRowLastColumn="0"/>
+            </w:pPr>
+            <w:r>
+              <w:t xml:space="preserve">nombre: </w:t>
+            </w:r>
+            <w:proofErr w:type="spellStart"/>
+            <w:r>
+              <w:t>string</w:t>
+            </w:r>
+            <w:proofErr w:type="spellEnd"/>
+          </w:p>
+        </w:tc>
+        <w:tc>
+          <w:tcPr>
+            <w:tcW w:w="2338" w:type="dxa"/>
+          </w:tcPr>
+          <w:p>
+            <w:pPr>
+              <w:jc w:val="center"/>
+              <w:cnfStyle w:val="000000000000" w:firstRow="0" w:lastRow="0" w:firstColumn="0" w:lastColumn="0" w:oddVBand="0" w:evenVBand="0" w:oddHBand="0" w:evenHBand="0" w:firstRowFirstColumn="0" w:firstRowLastColumn="0" w:lastRowFirstColumn="0" w:lastRowLastColumn="0"/>
+            </w:pPr>
+            <w:r>
+              <w:t>GET</w:t>
+            </w:r>
+          </w:p>
+        </w:tc>
+      </w:tr>
+      <w:tr>
+        <w:trPr>
+          <w:cnfStyle w:val="000000100000" w:firstRow="0" w:lastRow="0" w:firstColumn="0" w:lastColumn="0" w:oddVBand="0" w:evenVBand="0" w:oddHBand="1" w:evenHBand="0" w:firstRowFirstColumn="0" w:firstRowLastColumn="0" w:lastRowFirstColumn="0" w:lastRowLastColumn="0"/>
+        </w:trPr>
+        <w:tc>
+          <w:tcPr>
+            <w:cnfStyle w:val="001000000000" w:firstRow="0" w:lastRow="0" w:firstColumn="1" w:lastColumn="0" w:oddVBand="0" w:evenVBand="0" w:oddHBand="0" w:evenHBand="0" w:firstRowFirstColumn="0" w:firstRowLastColumn="0" w:lastRowFirstColumn="0" w:lastRowLastColumn="0"/>
+            <w:tcW w:w="2337" w:type="dxa"/>
+          </w:tcPr>
+          <w:p>
+            <w:r>
+              <w:t xml:space="preserve">Listar libros filtrados por </w:t>
+            </w:r>
+            <w:r>
+              <w:t>autor</w:t>
+            </w:r>
+          </w:p>
+        </w:tc>
+        <w:tc>
+          <w:tcPr>
+            <w:tcW w:w="2337" w:type="dxa"/>
+          </w:tcPr>
+          <w:p>
+            <w:pPr>
+              <w:cnfStyle w:val="000000100000" w:firstRow="0" w:lastRow="0" w:firstColumn="0" w:lastColumn="0" w:oddVBand="0" w:evenVBand="0" w:oddHBand="1" w:evenHBand="0" w:firstRowFirstColumn="0" w:firstRowLastColumn="0" w:lastRowFirstColumn="0" w:lastRowLastColumn="0"/>
+            </w:pPr>
+            <w:r>
+              <w:rPr>
+                <w:rFonts w:ascii="Consolas" w:eastAsiaTheme="minorEastAsia" w:hAnsi="Consolas" w:cs="Consolas"/>
+                <w:color w:val="008000"/>
+                <w:sz w:val="19"/>
+                <w:szCs w:val="19"/>
+                <w:highlight w:val="white"/>
+              </w:rPr>
+              <w:t>/</w:t>
+            </w:r>
+            <w:r>
+              <w:rPr>
+                <w:rFonts w:ascii="Consolas" w:eastAsiaTheme="minorEastAsia" w:hAnsi="Consolas" w:cs="Consolas"/>
+                <w:color w:val="008000"/>
+                <w:sz w:val="19"/>
+                <w:szCs w:val="19"/>
+                <w:highlight w:val="white"/>
+              </w:rPr>
+              <w:t>api/</w:t>
+            </w:r>
+            <w:proofErr w:type="spellStart"/>
+            <w:r>
+              <w:rPr>
+                <w:rFonts w:ascii="Consolas" w:eastAsiaTheme="minorEastAsia" w:hAnsi="Consolas" w:cs="Consolas"/>
+                <w:color w:val="008000"/>
+                <w:sz w:val="19"/>
+                <w:szCs w:val="19"/>
+                <w:highlight w:val="white"/>
+              </w:rPr>
+              <w:t>LibroControllerAPI</w:t>
+            </w:r>
+            <w:proofErr w:type="spellEnd"/>
+            <w:r>
+              <w:rPr>
+                <w:rFonts w:ascii="Consolas" w:eastAsiaTheme="minorEastAsia" w:hAnsi="Consolas" w:cs="Consolas"/>
+                <w:color w:val="008000"/>
+                <w:sz w:val="19"/>
+                <w:szCs w:val="19"/>
+                <w:highlight w:val="white"/>
+              </w:rPr>
+              <w:t>/</w:t>
+            </w:r>
+            <w:proofErr w:type="spellStart"/>
+            <w:r>
+              <w:rPr>
+                <w:rFonts w:ascii="Consolas" w:eastAsiaTheme="minorEastAsia" w:hAnsi="Consolas" w:cs="Consolas"/>
+                <w:color w:val="008000"/>
+                <w:sz w:val="19"/>
+                <w:szCs w:val="19"/>
+                <w:highlight w:val="white"/>
+              </w:rPr>
+              <w:t>GetLIBROByAuthor</w:t>
+            </w:r>
+            <w:proofErr w:type="spellEnd"/>
+            <w:r>
+              <w:rPr>
+                <w:rFonts w:ascii="Consolas" w:eastAsiaTheme="minorEastAsia" w:hAnsi="Consolas" w:cs="Consolas"/>
+                <w:color w:val="008000"/>
+                <w:sz w:val="19"/>
+                <w:szCs w:val="19"/>
+                <w:highlight w:val="white"/>
+              </w:rPr>
+              <w:t>/{nombre}</w:t>
+            </w:r>
+          </w:p>
+        </w:tc>
+        <w:tc>
+          <w:tcPr>
+            <w:tcW w:w="2338" w:type="dxa"/>
+          </w:tcPr>
+          <w:p>
+            <w:pPr>
+              <w:jc w:val="center"/>
+              <w:cnfStyle w:val="000000100000" w:firstRow="0" w:lastRow="0" w:firstColumn="0" w:lastColumn="0" w:oddVBand="0" w:evenVBand="0" w:oddHBand="1" w:evenHBand="0" w:firstRowFirstColumn="0" w:firstRowLastColumn="0" w:lastRowFirstColumn="0" w:lastRowLastColumn="0"/>
+            </w:pPr>
+            <w:r>
+              <w:t xml:space="preserve">nombre: </w:t>
+            </w:r>
+            <w:proofErr w:type="spellStart"/>
+            <w:r>
+              <w:t>string</w:t>
+            </w:r>
+            <w:proofErr w:type="spellEnd"/>
+          </w:p>
+        </w:tc>
+        <w:tc>
+          <w:tcPr>
+            <w:tcW w:w="2338" w:type="dxa"/>
+          </w:tcPr>
+          <w:p>
+            <w:pPr>
+              <w:jc w:val="center"/>
+              <w:cnfStyle w:val="000000100000" w:firstRow="0" w:lastRow="0" w:firstColumn="0" w:lastColumn="0" w:oddVBand="0" w:evenVBand="0" w:oddHBand="1" w:evenHBand="0" w:firstRowFirstColumn="0" w:firstRowLastColumn="0" w:lastRowFirstColumn="0" w:lastRowLastColumn="0"/>
+            </w:pPr>
+            <w:r>
+              <w:t>GET</w:t>
+            </w:r>
+          </w:p>
+        </w:tc>
+      </w:tr>
+      <w:tr>
+        <w:tc>
+          <w:tcPr>
+            <w:cnfStyle w:val="001000000000" w:firstRow="0" w:lastRow="0" w:firstColumn="1" w:lastColumn="0" w:oddVBand="0" w:evenVBand="0" w:oddHBand="0" w:evenHBand="0" w:firstRowFirstColumn="0" w:firstRowLastColumn="0" w:lastRowFirstColumn="0" w:lastRowLastColumn="0"/>
+            <w:tcW w:w="2337" w:type="dxa"/>
+          </w:tcPr>
+          <w:p>
+            <w:r>
+              <w:t xml:space="preserve">Listar libros filtrados por </w:t>
+            </w:r>
+            <w:r>
+              <w:t>genero</w:t>
+            </w:r>
+          </w:p>
+        </w:tc>
+        <w:tc>
+          <w:tcPr>
+            <w:tcW w:w="2337" w:type="dxa"/>
+          </w:tcPr>
+          <w:p>
+            <w:pPr>
+              <w:cnfStyle w:val="000000000000" w:firstRow="0" w:lastRow="0" w:firstColumn="0" w:lastColumn="0" w:oddVBand="0" w:evenVBand="0" w:oddHBand="0" w:evenHBand="0" w:firstRowFirstColumn="0" w:firstRowLastColumn="0" w:lastRowFirstColumn="0" w:lastRowLastColumn="0"/>
+            </w:pPr>
+            <w:r>
+              <w:rPr>
+                <w:rFonts w:ascii="Consolas" w:eastAsiaTheme="minorEastAsia" w:hAnsi="Consolas" w:cs="Consolas"/>
+                <w:color w:val="008000"/>
+                <w:sz w:val="19"/>
+                <w:szCs w:val="19"/>
+                <w:highlight w:val="white"/>
+              </w:rPr>
+              <w:t>/</w:t>
+            </w:r>
+            <w:r>
+              <w:rPr>
+                <w:rFonts w:ascii="Consolas" w:eastAsiaTheme="minorEastAsia" w:hAnsi="Consolas" w:cs="Consolas"/>
+                <w:color w:val="008000"/>
+                <w:sz w:val="19"/>
+                <w:szCs w:val="19"/>
+                <w:highlight w:val="white"/>
+              </w:rPr>
+              <w:t>api/</w:t>
+            </w:r>
+            <w:proofErr w:type="spellStart"/>
+            <w:r>
+              <w:rPr>
+                <w:rFonts w:ascii="Consolas" w:eastAsiaTheme="minorEastAsia" w:hAnsi="Consolas" w:cs="Consolas"/>
+                <w:color w:val="008000"/>
+                <w:sz w:val="19"/>
+                <w:szCs w:val="19"/>
+                <w:highlight w:val="white"/>
+              </w:rPr>
+              <w:t>LibroControllerAPI</w:t>
+            </w:r>
+            <w:proofErr w:type="spellEnd"/>
+            <w:r>
+              <w:rPr>
+                <w:rFonts w:ascii="Consolas" w:eastAsiaTheme="minorEastAsia" w:hAnsi="Consolas" w:cs="Consolas"/>
+                <w:color w:val="008000"/>
+                <w:sz w:val="19"/>
+                <w:szCs w:val="19"/>
+                <w:highlight w:val="white"/>
+              </w:rPr>
+              <w:t>/</w:t>
+            </w:r>
+            <w:proofErr w:type="spellStart"/>
+            <w:r>
+              <w:rPr>
+                <w:rFonts w:ascii="Consolas" w:eastAsiaTheme="minorEastAsia" w:hAnsi="Consolas" w:cs="Consolas"/>
+                <w:color w:val="008000"/>
+                <w:sz w:val="19"/>
+                <w:szCs w:val="19"/>
+                <w:highlight w:val="white"/>
+              </w:rPr>
+              <w:t>GetLIBROByGenero</w:t>
+            </w:r>
+            <w:proofErr w:type="spellEnd"/>
+            <w:r>
+              <w:rPr>
+                <w:rFonts w:ascii="Consolas" w:eastAsiaTheme="minorEastAsia" w:hAnsi="Consolas" w:cs="Consolas"/>
+                <w:color w:val="008000"/>
+                <w:sz w:val="19"/>
+                <w:szCs w:val="19"/>
+                <w:highlight w:val="white"/>
+              </w:rPr>
+              <w:t>/{</w:t>
+            </w:r>
+            <w:r>
+              <w:rPr>
+                <w:rFonts w:ascii="Consolas" w:eastAsiaTheme="minorEastAsia" w:hAnsi="Consolas" w:cs="Consolas"/>
+                <w:color w:val="008000"/>
+                <w:sz w:val="19"/>
+                <w:szCs w:val="19"/>
+                <w:highlight w:val="white"/>
+              </w:rPr>
+              <w:t>genero</w:t>
+            </w:r>
+            <w:r>
+              <w:rPr>
+                <w:rFonts w:ascii="Consolas" w:eastAsiaTheme="minorEastAsia" w:hAnsi="Consolas" w:cs="Consolas"/>
+                <w:color w:val="008000"/>
+                <w:sz w:val="19"/>
+                <w:szCs w:val="19"/>
+                <w:highlight w:val="white"/>
+              </w:rPr>
+              <w:t>}</w:t>
+            </w:r>
+          </w:p>
+        </w:tc>
+        <w:tc>
+          <w:tcPr>
+            <w:tcW w:w="2338" w:type="dxa"/>
+          </w:tcPr>
+          <w:p>
+            <w:pPr>
+              <w:jc w:val="center"/>
+              <w:cnfStyle w:val="000000000000" w:firstRow="0" w:lastRow="0" w:firstColumn="0" w:lastColumn="0" w:oddVBand="0" w:evenVBand="0" w:oddHBand="0" w:evenHBand="0" w:firstRowFirstColumn="0" w:firstRowLastColumn="0" w:lastRowFirstColumn="0" w:lastRowLastColumn="0"/>
+            </w:pPr>
+            <w:proofErr w:type="spellStart"/>
+            <w:r>
+              <w:t>genero</w:t>
+            </w:r>
+            <w:proofErr w:type="spellEnd"/>
+            <w:r>
+              <w:t xml:space="preserve">: </w:t>
+            </w:r>
+            <w:proofErr w:type="spellStart"/>
+            <w:r>
+              <w:t>string</w:t>
+            </w:r>
+            <w:proofErr w:type="spellEnd"/>
+          </w:p>
+        </w:tc>
+        <w:tc>
+          <w:tcPr>
+            <w:tcW w:w="2338" w:type="dxa"/>
+          </w:tcPr>
+          <w:p>
+            <w:pPr>
+              <w:jc w:val="center"/>
+              <w:cnfStyle w:val="000000000000" w:firstRow="0" w:lastRow="0" w:firstColumn="0" w:lastColumn="0" w:oddVBand="0" w:evenVBand="0" w:oddHBand="0" w:evenHBand="0" w:firstRowFirstColumn="0" w:firstRowLastColumn="0" w:lastRowFirstColumn="0" w:lastRowLastColumn="0"/>
+            </w:pPr>
+            <w:r>
+              <w:t>GET</w:t>
+            </w:r>
+          </w:p>
+        </w:tc>
+      </w:tr>
+      <w:tr>
+        <w:trPr>
+          <w:cnfStyle w:val="000000100000" w:firstRow="0" w:lastRow="0" w:firstColumn="0" w:lastColumn="0" w:oddVBand="0" w:evenVBand="0" w:oddHBand="1" w:evenHBand="0" w:firstRowFirstColumn="0" w:firstRowLastColumn="0" w:lastRowFirstColumn="0" w:lastRowLastColumn="0"/>
+        </w:trPr>
+        <w:tc>
+          <w:tcPr>
+            <w:cnfStyle w:val="001000000000" w:firstRow="0" w:lastRow="0" w:firstColumn="1" w:lastColumn="0" w:oddVBand="0" w:evenVBand="0" w:oddHBand="0" w:evenHBand="0" w:firstRowFirstColumn="0" w:firstRowLastColumn="0" w:lastRowFirstColumn="0" w:lastRowLastColumn="0"/>
+            <w:tcW w:w="2337" w:type="dxa"/>
+          </w:tcPr>
+          <w:p>
+            <w:r>
+              <w:t xml:space="preserve">Listar libros filtrados por </w:t>
+            </w:r>
+            <w:r>
+              <w:t>año</w:t>
+            </w:r>
+          </w:p>
+        </w:tc>
+        <w:tc>
+          <w:tcPr>
+            <w:tcW w:w="2337" w:type="dxa"/>
+          </w:tcPr>
+          <w:p>
+            <w:pPr>
+              <w:cnfStyle w:val="000000100000" w:firstRow="0" w:lastRow="0" w:firstColumn="0" w:lastColumn="0" w:oddVBand="0" w:evenVBand="0" w:oddHBand="1" w:evenHBand="0" w:firstRowFirstColumn="0" w:firstRowLastColumn="0" w:lastRowFirstColumn="0" w:lastRowLastColumn="0"/>
+            </w:pPr>
+            <w:r>
+              <w:rPr>
+                <w:rFonts w:ascii="Consolas" w:eastAsiaTheme="minorEastAsia" w:hAnsi="Consolas" w:cs="Consolas"/>
+                <w:color w:val="008000"/>
+                <w:sz w:val="19"/>
+                <w:szCs w:val="19"/>
+                <w:highlight w:val="white"/>
+              </w:rPr>
+              <w:t>/</w:t>
+            </w:r>
+            <w:r>
+              <w:rPr>
+                <w:rFonts w:ascii="Consolas" w:eastAsiaTheme="minorEastAsia" w:hAnsi="Consolas" w:cs="Consolas"/>
+                <w:color w:val="008000"/>
+                <w:sz w:val="19"/>
+                <w:szCs w:val="19"/>
+                <w:highlight w:val="white"/>
+              </w:rPr>
+              <w:t>api/</w:t>
+            </w:r>
+            <w:proofErr w:type="spellStart"/>
+            <w:r>
+              <w:rPr>
+                <w:rFonts w:ascii="Consolas" w:eastAsiaTheme="minorEastAsia" w:hAnsi="Consolas" w:cs="Consolas"/>
+                <w:color w:val="008000"/>
+                <w:sz w:val="19"/>
+                <w:szCs w:val="19"/>
+                <w:highlight w:val="white"/>
+              </w:rPr>
+              <w:t>LibroControllerAPI</w:t>
+            </w:r>
+            <w:proofErr w:type="spellEnd"/>
+            <w:r>
+              <w:rPr>
+                <w:rFonts w:ascii="Consolas" w:eastAsiaTheme="minorEastAsia" w:hAnsi="Consolas" w:cs="Consolas"/>
+                <w:color w:val="008000"/>
+                <w:sz w:val="19"/>
+                <w:szCs w:val="19"/>
+                <w:highlight w:val="white"/>
+              </w:rPr>
+              <w:t>/</w:t>
+            </w:r>
+            <w:proofErr w:type="spellStart"/>
+            <w:r>
+              <w:rPr>
+                <w:rFonts w:ascii="Consolas" w:eastAsiaTheme="minorEastAsia" w:hAnsi="Consolas" w:cs="Consolas"/>
+                <w:color w:val="008000"/>
+                <w:sz w:val="19"/>
+                <w:szCs w:val="19"/>
+                <w:highlight w:val="white"/>
+              </w:rPr>
+              <w:t>GetLIBROByAnio</w:t>
+            </w:r>
+            <w:proofErr w:type="spellEnd"/>
+            <w:r>
+              <w:rPr>
+                <w:rFonts w:ascii="Consolas" w:eastAsiaTheme="minorEastAsia" w:hAnsi="Consolas" w:cs="Consolas"/>
+                <w:color w:val="008000"/>
+                <w:sz w:val="19"/>
+                <w:szCs w:val="19"/>
+                <w:highlight w:val="white"/>
+              </w:rPr>
+              <w:t>/{</w:t>
+            </w:r>
+            <w:proofErr w:type="spellStart"/>
+            <w:r>
+              <w:rPr>
+                <w:rFonts w:ascii="Consolas" w:eastAsiaTheme="minorEastAsia" w:hAnsi="Consolas" w:cs="Consolas"/>
+                <w:color w:val="008000"/>
+                <w:sz w:val="19"/>
+                <w:szCs w:val="19"/>
+                <w:highlight w:val="white"/>
+              </w:rPr>
+              <w:t>anio</w:t>
+            </w:r>
+            <w:proofErr w:type="spellEnd"/>
+            <w:r>
+              <w:rPr>
+                <w:rFonts w:ascii="Consolas" w:eastAsiaTheme="minorEastAsia" w:hAnsi="Consolas" w:cs="Consolas"/>
+                <w:color w:val="008000"/>
+                <w:sz w:val="19"/>
+                <w:szCs w:val="19"/>
+                <w:highlight w:val="white"/>
+              </w:rPr>
+              <w:t>}</w:t>
+            </w:r>
+          </w:p>
+        </w:tc>
+        <w:tc>
+          <w:tcPr>
+            <w:tcW w:w="2338" w:type="dxa"/>
+          </w:tcPr>
+          <w:p>
+            <w:pPr>
+              <w:jc w:val="center"/>
+              <w:cnfStyle w:val="000000100000" w:firstRow="0" w:lastRow="0" w:firstColumn="0" w:lastColumn="0" w:oddVBand="0" w:evenVBand="0" w:oddHBand="1" w:evenHBand="0" w:firstRowFirstColumn="0" w:firstRowLastColumn="0" w:lastRowFirstColumn="0" w:lastRowLastColumn="0"/>
+            </w:pPr>
+            <w:proofErr w:type="spellStart"/>
+            <w:r>
+              <w:t>anio</w:t>
+            </w:r>
+            <w:proofErr w:type="spellEnd"/>
+            <w:r>
+              <w:t xml:space="preserve">: </w:t>
+            </w:r>
+            <w:proofErr w:type="spellStart"/>
+            <w:r>
+              <w:t>int</w:t>
+            </w:r>
+            <w:proofErr w:type="spellEnd"/>
+          </w:p>
+        </w:tc>
+        <w:tc>
+          <w:tcPr>
+            <w:tcW w:w="2338" w:type="dxa"/>
+          </w:tcPr>
+          <w:p>
+            <w:pPr>
+              <w:jc w:val="center"/>
+              <w:cnfStyle w:val="000000100000" w:firstRow="0" w:lastRow="0" w:firstColumn="0" w:lastColumn="0" w:oddVBand="0" w:evenVBand="0" w:oddHBand="1" w:evenHBand="0" w:firstRowFirstColumn="0" w:firstRowLastColumn="0" w:lastRowFirstColumn="0" w:lastRowLastColumn="0"/>
+            </w:pPr>
+            <w:r>
+              <w:t>GET</w:t>
+            </w:r>
+          </w:p>
+        </w:tc>
+      </w:tr>
+    </w:tbl>
+    <w:p/>
     <w:sectPr>
       <w:pgSz w:w="12240" w:h="15840"/>
       <w:pgMar w:top="1440" w:right="1440" w:bottom="1440" w:left="1440" w:header="720" w:footer="720" w:gutter="0"/>
@@ -7674,6 +9149,119 @@
       <w:ind w:left="220"/>
     </w:pPr>
   </w:style>
+  <w:style w:type="table" w:styleId="Tablaconcuadrcula">
+    <w:name w:val="Table Grid"/>
+    <w:basedOn w:val="Tablanormal"/>
+    <w:uiPriority w:val="39"/>
+    <w:rsid w:val="00680E17"/>
+    <w:pPr>
+      <w:spacing w:after="0" w:line="240" w:lineRule="auto"/>
+    </w:pPr>
+    <w:tblPr>
+      <w:tblInd w:w="0" w:type="dxa"/>
+      <w:tblBorders>
+        <w:top w:val="single" w:sz="4" w:space="0" w:color="auto"/>
+        <w:left w:val="single" w:sz="4" w:space="0" w:color="auto"/>
+        <w:bottom w:val="single" w:sz="4" w:space="0" w:color="auto"/>
+        <w:right w:val="single" w:sz="4" w:space="0" w:color="auto"/>
+        <w:insideH w:val="single" w:sz="4" w:space="0" w:color="auto"/>
+        <w:insideV w:val="single" w:sz="4" w:space="0" w:color="auto"/>
+      </w:tblBorders>
+      <w:tblCellMar>
+        <w:top w:w="0" w:type="dxa"/>
+        <w:left w:w="108" w:type="dxa"/>
+        <w:bottom w:w="0" w:type="dxa"/>
+        <w:right w:w="108" w:type="dxa"/>
+      </w:tblCellMar>
+    </w:tblPr>
+  </w:style>
+  <w:style w:type="table" w:styleId="Tablanormal2">
+    <w:name w:val="Plain Table 2"/>
+    <w:basedOn w:val="Tablanormal"/>
+    <w:uiPriority w:val="42"/>
+    <w:rsid w:val="00A41B04"/>
+    <w:pPr>
+      <w:spacing w:after="0" w:line="240" w:lineRule="auto"/>
+    </w:pPr>
+    <w:tblPr>
+      <w:tblStyleRowBandSize w:val="1"/>
+      <w:tblStyleColBandSize w:val="1"/>
+      <w:tblInd w:w="0" w:type="dxa"/>
+      <w:tblBorders>
+        <w:top w:val="single" w:sz="4" w:space="0" w:color="7F7F7F" w:themeColor="text1" w:themeTint="80"/>
+        <w:bottom w:val="single" w:sz="4" w:space="0" w:color="7F7F7F" w:themeColor="text1" w:themeTint="80"/>
+      </w:tblBorders>
+      <w:tblCellMar>
+        <w:top w:w="0" w:type="dxa"/>
+        <w:left w:w="108" w:type="dxa"/>
+        <w:bottom w:w="0" w:type="dxa"/>
+        <w:right w:w="108" w:type="dxa"/>
+      </w:tblCellMar>
+    </w:tblPr>
+    <w:tblStylePr w:type="firstRow">
+      <w:rPr>
+        <w:b/>
+        <w:bCs/>
+      </w:rPr>
+      <w:tblPr/>
+      <w:tcPr>
+        <w:tcBorders>
+          <w:bottom w:val="single" w:sz="4" w:space="0" w:color="7F7F7F" w:themeColor="text1" w:themeTint="80"/>
+        </w:tcBorders>
+      </w:tcPr>
+    </w:tblStylePr>
+    <w:tblStylePr w:type="lastRow">
+      <w:rPr>
+        <w:b/>
+        <w:bCs/>
+      </w:rPr>
+      <w:tblPr/>
+      <w:tcPr>
+        <w:tcBorders>
+          <w:top w:val="single" w:sz="4" w:space="0" w:color="7F7F7F" w:themeColor="text1" w:themeTint="80"/>
+        </w:tcBorders>
+      </w:tcPr>
+    </w:tblStylePr>
+    <w:tblStylePr w:type="firstCol">
+      <w:rPr>
+        <w:b/>
+        <w:bCs/>
+      </w:rPr>
+    </w:tblStylePr>
+    <w:tblStylePr w:type="lastCol">
+      <w:rPr>
+        <w:b/>
+        <w:bCs/>
+      </w:rPr>
+    </w:tblStylePr>
+    <w:tblStylePr w:type="band1Vert">
+      <w:tblPr/>
+      <w:tcPr>
+        <w:tcBorders>
+          <w:left w:val="single" w:sz="4" w:space="0" w:color="7F7F7F" w:themeColor="text1" w:themeTint="80"/>
+          <w:right w:val="single" w:sz="4" w:space="0" w:color="7F7F7F" w:themeColor="text1" w:themeTint="80"/>
+        </w:tcBorders>
+      </w:tcPr>
+    </w:tblStylePr>
+    <w:tblStylePr w:type="band2Vert">
+      <w:tblPr/>
+      <w:tcPr>
+        <w:tcBorders>
+          <w:left w:val="single" w:sz="4" w:space="0" w:color="7F7F7F" w:themeColor="text1" w:themeTint="80"/>
+          <w:right w:val="single" w:sz="4" w:space="0" w:color="7F7F7F" w:themeColor="text1" w:themeTint="80"/>
+        </w:tcBorders>
+      </w:tcPr>
+    </w:tblStylePr>
+    <w:tblStylePr w:type="band1Horz">
+      <w:tblPr/>
+      <w:tcPr>
+        <w:tcBorders>
+          <w:top w:val="single" w:sz="4" w:space="0" w:color="7F7F7F" w:themeColor="text1" w:themeTint="80"/>
+          <w:bottom w:val="single" w:sz="4" w:space="0" w:color="7F7F7F" w:themeColor="text1" w:themeTint="80"/>
+        </w:tcBorders>
+      </w:tcPr>
+    </w:tblStylePr>
+  </w:style>
 </w:styles>
 </file>
 
@@ -7943,7 +9531,7 @@
 </file>
 
 <file path=customXml/itemProps1.xml><?xml version="1.0" encoding="utf-8"?>
-<ds:datastoreItem xmlns:ds="http://schemas.openxmlformats.org/officeDocument/2006/customXml" ds:itemID="{6B861C9D-7D50-4489-9AA3-E8F2BCECBD33}">
+<ds:datastoreItem xmlns:ds="http://schemas.openxmlformats.org/officeDocument/2006/customXml" ds:itemID="{0F887047-3EA0-4966-B1DC-5D6722B1E9A8}">
   <ds:schemaRefs>
     <ds:schemaRef ds:uri="http://schemas.openxmlformats.org/officeDocument/2006/bibliography"/>
   </ds:schemaRefs>

</xml_diff>